<commit_message>
Dodanie opisów zdjęć oraz krótkich opisów zastosowań kodu
</commit_message>
<xml_diff>
--- a/Praca magisterska.docx
+++ b/Praca magisterska.docx
@@ -2371,7 +2371,7 @@
           <w:szCs w:val="24"/>
           <w:lang w:eastAsia="pl-PL"/>
         </w:rPr>
-        <w:t>Opis funkcjonalności</w:t>
+        <w:t>Baza danych</w:t>
       </w:r>
     </w:p>
     <w:p>
@@ -2402,7 +2402,7 @@
           <w:szCs w:val="24"/>
           <w:lang w:eastAsia="pl-PL"/>
         </w:rPr>
-        <w:t>Struktura aplikacji</w:t>
+        <w:t>Logowanie</w:t>
       </w:r>
     </w:p>
     <w:p>
@@ -2433,7 +2433,7 @@
           <w:szCs w:val="24"/>
           <w:lang w:eastAsia="pl-PL"/>
         </w:rPr>
-        <w:t>Sposób implementacji</w:t>
+        <w:t>Wylogowanie</w:t>
       </w:r>
     </w:p>
     <w:p>
@@ -2464,7 +2464,131 @@
           <w:szCs w:val="24"/>
           <w:lang w:eastAsia="pl-PL"/>
         </w:rPr>
-        <w:t>Zagadnienia bezpieczeństwa i optymalizacji kodu</w:t>
+        <w:t>Rejestracja</w:t>
+      </w:r>
+    </w:p>
+    <w:p>
+      <w:pPr>
+        <w:pStyle w:val="Akapitzlist"/>
+        <w:numPr>
+          <w:ilvl w:val="1"/>
+          <w:numId w:val="1"/>
+        </w:numPr>
+        <w:spacing w:before="240" w:after="240" w:line="240" w:lineRule="auto"/>
+        <w:contextualSpacing w:val="0"/>
+        <w:jc w:val="both"/>
+        <w:rPr>
+          <w:rFonts w:ascii="Times New Roman" w:eastAsia="Times New Roman" w:hAnsi="Times New Roman" w:cs="Times New Roman"/>
+          <w:b/>
+          <w:spacing w:val="30"/>
+          <w:sz w:val="24"/>
+          <w:szCs w:val="24"/>
+          <w:lang w:eastAsia="pl-PL"/>
+        </w:rPr>
+      </w:pPr>
+      <w:r>
+        <w:rPr>
+          <w:rFonts w:ascii="Times New Roman" w:eastAsia="Times New Roman" w:hAnsi="Times New Roman" w:cs="Times New Roman"/>
+          <w:b/>
+          <w:spacing w:val="30"/>
+          <w:sz w:val="24"/>
+          <w:szCs w:val="24"/>
+          <w:lang w:eastAsia="pl-PL"/>
+        </w:rPr>
+        <w:t>Aktualny użytkownik</w:t>
+      </w:r>
+    </w:p>
+    <w:p>
+      <w:pPr>
+        <w:pStyle w:val="Akapitzlist"/>
+        <w:numPr>
+          <w:ilvl w:val="1"/>
+          <w:numId w:val="1"/>
+        </w:numPr>
+        <w:spacing w:before="240" w:after="240" w:line="240" w:lineRule="auto"/>
+        <w:contextualSpacing w:val="0"/>
+        <w:jc w:val="both"/>
+        <w:rPr>
+          <w:rFonts w:ascii="Times New Roman" w:eastAsia="Times New Roman" w:hAnsi="Times New Roman" w:cs="Times New Roman"/>
+          <w:b/>
+          <w:spacing w:val="30"/>
+          <w:sz w:val="24"/>
+          <w:szCs w:val="24"/>
+          <w:lang w:eastAsia="pl-PL"/>
+        </w:rPr>
+      </w:pPr>
+      <w:r>
+        <w:rPr>
+          <w:rFonts w:ascii="Times New Roman" w:eastAsia="Times New Roman" w:hAnsi="Times New Roman" w:cs="Times New Roman"/>
+          <w:b/>
+          <w:spacing w:val="30"/>
+          <w:sz w:val="24"/>
+          <w:szCs w:val="24"/>
+          <w:lang w:eastAsia="pl-PL"/>
+        </w:rPr>
+        <w:t>Usunięcie danych</w:t>
+      </w:r>
+    </w:p>
+    <w:p>
+      <w:pPr>
+        <w:pStyle w:val="Akapitzlist"/>
+        <w:numPr>
+          <w:ilvl w:val="1"/>
+          <w:numId w:val="1"/>
+        </w:numPr>
+        <w:spacing w:before="240" w:after="240" w:line="240" w:lineRule="auto"/>
+        <w:contextualSpacing w:val="0"/>
+        <w:jc w:val="both"/>
+        <w:rPr>
+          <w:rFonts w:ascii="Times New Roman" w:eastAsia="Times New Roman" w:hAnsi="Times New Roman" w:cs="Times New Roman"/>
+          <w:b/>
+          <w:spacing w:val="30"/>
+          <w:sz w:val="24"/>
+          <w:szCs w:val="24"/>
+          <w:lang w:eastAsia="pl-PL"/>
+        </w:rPr>
+      </w:pPr>
+      <w:r>
+        <w:rPr>
+          <w:rFonts w:ascii="Times New Roman" w:eastAsia="Times New Roman" w:hAnsi="Times New Roman" w:cs="Times New Roman"/>
+          <w:b/>
+          <w:spacing w:val="30"/>
+          <w:sz w:val="24"/>
+          <w:szCs w:val="24"/>
+          <w:lang w:eastAsia="pl-PL"/>
+        </w:rPr>
+        <w:t>Aktualizacja danych</w:t>
+      </w:r>
+    </w:p>
+    <w:p>
+      <w:pPr>
+        <w:pStyle w:val="Akapitzlist"/>
+        <w:numPr>
+          <w:ilvl w:val="1"/>
+          <w:numId w:val="1"/>
+        </w:numPr>
+        <w:spacing w:before="240" w:after="240" w:line="240" w:lineRule="auto"/>
+        <w:contextualSpacing w:val="0"/>
+        <w:jc w:val="both"/>
+        <w:rPr>
+          <w:rFonts w:ascii="Times New Roman" w:eastAsia="Times New Roman" w:hAnsi="Times New Roman" w:cs="Times New Roman"/>
+          <w:b/>
+          <w:spacing w:val="30"/>
+          <w:sz w:val="24"/>
+          <w:szCs w:val="24"/>
+          <w:lang w:eastAsia="pl-PL"/>
+        </w:rPr>
+      </w:pPr>
+      <w:r>
+        <w:rPr>
+          <w:rFonts w:ascii="Times New Roman" w:eastAsia="Times New Roman" w:hAnsi="Times New Roman" w:cs="Times New Roman"/>
+          <w:b/>
+          <w:spacing w:val="30"/>
+          <w:sz w:val="24"/>
+          <w:szCs w:val="24"/>
+          <w:lang w:eastAsia="pl-PL"/>
+        </w:rPr>
+        <w:t>Dodanie elementu</w:t>
       </w:r>
     </w:p>
     <w:p>
@@ -2933,47 +3057,6 @@
         <w:jc w:val="center"/>
         <w:rPr>
           <w:rFonts w:ascii="Times New Roman" w:eastAsia="Times New Roman" w:hAnsi="Times New Roman" w:cs="Times New Roman"/>
-          <w:b/>
-          <w:color w:val="000000"/>
-          <w:spacing w:val="30"/>
-          <w:sz w:val="32"/>
-          <w:szCs w:val="32"/>
-          <w:lang w:eastAsia="pl-PL"/>
-        </w:rPr>
-      </w:pPr>
-    </w:p>
-    <w:p>
-      <w:pPr>
-        <w:rPr>
-          <w:rFonts w:ascii="Times New Roman" w:eastAsia="Times New Roman" w:hAnsi="Times New Roman" w:cs="Times New Roman"/>
-          <w:b/>
-          <w:color w:val="000000"/>
-          <w:spacing w:val="30"/>
-          <w:sz w:val="32"/>
-          <w:szCs w:val="32"/>
-          <w:lang w:eastAsia="pl-PL"/>
-        </w:rPr>
-      </w:pPr>
-    </w:p>
-    <w:p>
-      <w:pPr>
-        <w:rPr>
-          <w:rFonts w:ascii="Times New Roman" w:eastAsia="Times New Roman" w:hAnsi="Times New Roman" w:cs="Times New Roman"/>
-          <w:b/>
-          <w:color w:val="000000"/>
-          <w:spacing w:val="30"/>
-          <w:sz w:val="32"/>
-          <w:szCs w:val="32"/>
-          <w:lang w:eastAsia="pl-PL"/>
-        </w:rPr>
-      </w:pPr>
-    </w:p>
-    <w:p>
-      <w:pPr>
-        <w:spacing w:before="240" w:after="240" w:line="240" w:lineRule="auto"/>
-        <w:jc w:val="center"/>
-        <w:rPr>
-          <w:rFonts w:ascii="Times New Roman" w:eastAsia="Times New Roman" w:hAnsi="Times New Roman" w:cs="Times New Roman"/>
           <w:spacing w:val="30"/>
           <w:sz w:val="24"/>
           <w:szCs w:val="24"/>
@@ -5468,24 +5551,7 @@
           <w:sz w:val="32"/>
           <w:szCs w:val="32"/>
         </w:rPr>
-        <w:t>Analiza</w:t>
-      </w:r>
-      <w:r>
-        <w:rPr>
-          <w:rFonts w:ascii="Times New Roman" w:hAnsi="Times New Roman" w:cs="Times New Roman"/>
-          <w:sz w:val="24"/>
-          <w:szCs w:val="24"/>
-        </w:rPr>
-        <w:t xml:space="preserve"> </w:t>
-      </w:r>
-      <w:r>
-        <w:rPr>
-          <w:rFonts w:ascii="Times New Roman" w:hAnsi="Times New Roman" w:cs="Times New Roman"/>
-          <w:b/>
-          <w:sz w:val="32"/>
-          <w:szCs w:val="32"/>
-        </w:rPr>
-        <w:t>sieciowa</w:t>
+        <w:t>Network</w:t>
       </w:r>
     </w:p>
     <w:p>
@@ -5804,6 +5870,7 @@
           <w:szCs w:val="32"/>
         </w:rPr>
       </w:pPr>
+      <w:proofErr w:type="spellStart"/>
       <w:r>
         <w:rPr>
           <w:rFonts w:ascii="Times New Roman" w:hAnsi="Times New Roman" w:cs="Times New Roman"/>
@@ -5811,8 +5878,9 @@
           <w:sz w:val="32"/>
           <w:szCs w:val="32"/>
         </w:rPr>
-        <w:t>Audyt</w:t>
-      </w:r>
+        <w:t>Lighthouse</w:t>
+      </w:r>
+      <w:proofErr w:type="spellEnd"/>
     </w:p>
     <w:p>
       <w:pPr>
@@ -6142,18 +6210,7 @@
           <w:szCs w:val="32"/>
         </w:rPr>
         <w:lastRenderedPageBreak/>
-        <w:t>Implementacja apli</w:t>
-      </w:r>
-      <w:bookmarkStart w:id="2" w:name="_GoBack"/>
-      <w:bookmarkEnd w:id="2"/>
-      <w:r>
-        <w:rPr>
-          <w:rFonts w:ascii="Times New Roman" w:hAnsi="Times New Roman" w:cs="Times New Roman"/>
-          <w:b/>
-          <w:sz w:val="32"/>
-          <w:szCs w:val="32"/>
-        </w:rPr>
-        <w:t>kacji w języku PHP</w:t>
+        <w:t>Implementacja aplikacji w języku PHP</w:t>
       </w:r>
     </w:p>
     <w:p>
@@ -6172,7 +6229,7 @@
           <w:sz w:val="24"/>
           <w:szCs w:val="24"/>
         </w:rPr>
-        <w:t xml:space="preserve">W niniejszym rozdziale przedstawiona jest implementacja aplikacji webowej po stronie klienta oraz serwera. Rozwiązania opierają się na technologiach opisanych w poprzednich rozdziałach. Klient, korzystając z </w:t>
+        <w:t xml:space="preserve">W niniejszym rozdziale przedstawiona jest implementacja aplikacji webowej po stronie klienta oraz serwera. Klient, korzystając z </w:t>
       </w:r>
       <w:proofErr w:type="spellStart"/>
       <w:r>
@@ -6229,7 +6286,7 @@
                     </pic:cNvPicPr>
                   </pic:nvPicPr>
                   <pic:blipFill>
-                    <a:blip r:embed="rId7">
+                    <a:blip r:embed="rId8">
                       <a:extLst>
                         <a:ext uri="{28A0092B-C50C-407E-A947-70E740481C1C}">
                           <a14:useLocalDpi xmlns:a14="http://schemas.microsoft.com/office/drawing/2010/main" val="0"/>
@@ -6264,13 +6321,23 @@
     <w:p>
       <w:pPr>
         <w:ind w:firstLine="360"/>
-        <w:jc w:val="both"/>
-        <w:rPr>
-          <w:rFonts w:ascii="Times New Roman" w:hAnsi="Times New Roman" w:cs="Times New Roman"/>
-          <w:sz w:val="24"/>
-          <w:szCs w:val="24"/>
-        </w:rPr>
-      </w:pPr>
+        <w:jc w:val="center"/>
+        <w:rPr>
+          <w:rFonts w:ascii="Times New Roman" w:hAnsi="Times New Roman" w:cs="Times New Roman"/>
+          <w:i/>
+          <w:sz w:val="24"/>
+          <w:szCs w:val="24"/>
+        </w:rPr>
+      </w:pPr>
+      <w:r>
+        <w:rPr>
+          <w:rFonts w:ascii="Times New Roman" w:hAnsi="Times New Roman" w:cs="Times New Roman"/>
+          <w:i/>
+          <w:sz w:val="24"/>
+          <w:szCs w:val="24"/>
+        </w:rPr>
+        <w:t>Diagram : Diagram obrazujący implementacje serwera w kodzie PHP</w:t>
+      </w:r>
     </w:p>
     <w:p>
       <w:pPr>
@@ -6332,7 +6399,7 @@
                     </pic:cNvPicPr>
                   </pic:nvPicPr>
                   <pic:blipFill>
-                    <a:blip r:embed="rId8">
+                    <a:blip r:embed="rId9">
                       <a:extLst>
                         <a:ext uri="{28A0092B-C50C-407E-A947-70E740481C1C}">
                           <a14:useLocalDpi xmlns:a14="http://schemas.microsoft.com/office/drawing/2010/main" val="0"/>
@@ -6369,6 +6436,46 @@
         <w:jc w:val="center"/>
         <w:rPr>
           <w:rFonts w:ascii="Times New Roman" w:hAnsi="Times New Roman" w:cs="Times New Roman"/>
+          <w:i/>
+          <w:sz w:val="24"/>
+          <w:szCs w:val="24"/>
+        </w:rPr>
+      </w:pPr>
+      <w:proofErr w:type="spellStart"/>
+      <w:r>
+        <w:rPr>
+          <w:rFonts w:ascii="Times New Roman" w:hAnsi="Times New Roman" w:cs="Times New Roman"/>
+          <w:i/>
+          <w:sz w:val="24"/>
+          <w:szCs w:val="24"/>
+        </w:rPr>
+        <w:t>Screenshot</w:t>
+      </w:r>
+      <w:proofErr w:type="spellEnd"/>
+      <w:r>
+        <w:rPr>
+          <w:rFonts w:ascii="Times New Roman" w:hAnsi="Times New Roman" w:cs="Times New Roman"/>
+          <w:i/>
+          <w:sz w:val="24"/>
+          <w:szCs w:val="24"/>
+        </w:rPr>
+        <w:t xml:space="preserve"> : Kod połączenia z bazą MySQL </w:t>
+      </w:r>
+      <w:r>
+        <w:rPr>
+          <w:rFonts w:ascii="Times New Roman" w:hAnsi="Times New Roman" w:cs="Times New Roman"/>
+          <w:i/>
+          <w:sz w:val="24"/>
+          <w:szCs w:val="24"/>
+        </w:rPr>
+        <w:t>w kodzie PHP</w:t>
+      </w:r>
+    </w:p>
+    <w:p>
+      <w:pPr>
+        <w:jc w:val="center"/>
+        <w:rPr>
+          <w:rFonts w:ascii="Times New Roman" w:hAnsi="Times New Roman" w:cs="Times New Roman"/>
           <w:sz w:val="24"/>
           <w:szCs w:val="24"/>
         </w:rPr>
@@ -6484,7 +6591,7 @@
                     </pic:cNvPicPr>
                   </pic:nvPicPr>
                   <pic:blipFill>
-                    <a:blip r:embed="rId9">
+                    <a:blip r:embed="rId10">
                       <a:extLst>
                         <a:ext uri="{28A0092B-C50C-407E-A947-70E740481C1C}">
                           <a14:useLocalDpi xmlns:a14="http://schemas.microsoft.com/office/drawing/2010/main" val="0"/>
@@ -6522,6 +6629,47 @@
         <w:jc w:val="center"/>
         <w:rPr>
           <w:rFonts w:ascii="Times New Roman" w:hAnsi="Times New Roman" w:cs="Times New Roman"/>
+          <w:i/>
+          <w:sz w:val="24"/>
+          <w:szCs w:val="24"/>
+        </w:rPr>
+      </w:pPr>
+      <w:proofErr w:type="spellStart"/>
+      <w:r>
+        <w:rPr>
+          <w:rFonts w:ascii="Times New Roman" w:hAnsi="Times New Roman" w:cs="Times New Roman"/>
+          <w:i/>
+          <w:sz w:val="24"/>
+          <w:szCs w:val="24"/>
+        </w:rPr>
+        <w:t>Screenshot</w:t>
+      </w:r>
+      <w:proofErr w:type="spellEnd"/>
+      <w:r>
+        <w:rPr>
+          <w:rFonts w:ascii="Times New Roman" w:hAnsi="Times New Roman" w:cs="Times New Roman"/>
+          <w:i/>
+          <w:sz w:val="24"/>
+          <w:szCs w:val="24"/>
+        </w:rPr>
+        <w:t xml:space="preserve"> : Kod logowania się </w:t>
+      </w:r>
+      <w:r>
+        <w:rPr>
+          <w:rFonts w:ascii="Times New Roman" w:hAnsi="Times New Roman" w:cs="Times New Roman"/>
+          <w:i/>
+          <w:sz w:val="24"/>
+          <w:szCs w:val="24"/>
+        </w:rPr>
+        <w:t>w kodzie PHP</w:t>
+      </w:r>
+    </w:p>
+    <w:p>
+      <w:pPr>
+        <w:ind w:firstLine="360"/>
+        <w:jc w:val="center"/>
+        <w:rPr>
+          <w:rFonts w:ascii="Times New Roman" w:hAnsi="Times New Roman" w:cs="Times New Roman"/>
           <w:sz w:val="24"/>
           <w:szCs w:val="24"/>
         </w:rPr>
@@ -6618,7 +6766,7 @@
                     </pic:cNvPicPr>
                   </pic:nvPicPr>
                   <pic:blipFill>
-                    <a:blip r:embed="rId10">
+                    <a:blip r:embed="rId11">
                       <a:extLst>
                         <a:ext uri="{28A0092B-C50C-407E-A947-70E740481C1C}">
                           <a14:useLocalDpi xmlns:a14="http://schemas.microsoft.com/office/drawing/2010/main" val="0"/>
@@ -6656,6 +6804,47 @@
         <w:jc w:val="center"/>
         <w:rPr>
           <w:rFonts w:ascii="Times New Roman" w:hAnsi="Times New Roman" w:cs="Times New Roman"/>
+          <w:i/>
+          <w:sz w:val="24"/>
+          <w:szCs w:val="24"/>
+        </w:rPr>
+      </w:pPr>
+      <w:proofErr w:type="spellStart"/>
+      <w:r>
+        <w:rPr>
+          <w:rFonts w:ascii="Times New Roman" w:hAnsi="Times New Roman" w:cs="Times New Roman"/>
+          <w:i/>
+          <w:sz w:val="24"/>
+          <w:szCs w:val="24"/>
+        </w:rPr>
+        <w:t>Screenshot</w:t>
+      </w:r>
+      <w:proofErr w:type="spellEnd"/>
+      <w:r>
+        <w:rPr>
+          <w:rFonts w:ascii="Times New Roman" w:hAnsi="Times New Roman" w:cs="Times New Roman"/>
+          <w:i/>
+          <w:sz w:val="24"/>
+          <w:szCs w:val="24"/>
+        </w:rPr>
+        <w:t xml:space="preserve"> : Kod wylogowania się </w:t>
+      </w:r>
+      <w:r>
+        <w:rPr>
+          <w:rFonts w:ascii="Times New Roman" w:hAnsi="Times New Roman" w:cs="Times New Roman"/>
+          <w:i/>
+          <w:sz w:val="24"/>
+          <w:szCs w:val="24"/>
+        </w:rPr>
+        <w:t>w kodzie PHP</w:t>
+      </w:r>
+    </w:p>
+    <w:p>
+      <w:pPr>
+        <w:ind w:firstLine="360"/>
+        <w:jc w:val="center"/>
+        <w:rPr>
+          <w:rFonts w:ascii="Times New Roman" w:hAnsi="Times New Roman" w:cs="Times New Roman"/>
           <w:sz w:val="24"/>
           <w:szCs w:val="24"/>
         </w:rPr>
@@ -6742,11 +6931,10 @@
           <w:szCs w:val="24"/>
           <w:lang w:eastAsia="pl-PL"/>
         </w:rPr>
-        <w:lastRenderedPageBreak/>
         <w:drawing>
           <wp:inline distT="0" distB="0" distL="0" distR="0">
-            <wp:extent cx="5760720" cy="1469515"/>
-            <wp:effectExtent l="0" t="0" r="0" b="0"/>
+            <wp:extent cx="6945135" cy="1771650"/>
+            <wp:effectExtent l="0" t="0" r="8255" b="0"/>
             <wp:docPr id="6" name="Obraz 6"/>
             <wp:cNvGraphicFramePr>
               <a:graphicFrameLocks xmlns:a="http://schemas.openxmlformats.org/drawingml/2006/main" noChangeAspect="1"/>
@@ -6761,7 +6949,7 @@
                     </pic:cNvPicPr>
                   </pic:nvPicPr>
                   <pic:blipFill>
-                    <a:blip r:embed="rId11">
+                    <a:blip r:embed="rId12">
                       <a:extLst>
                         <a:ext uri="{28A0092B-C50C-407E-A947-70E740481C1C}">
                           <a14:useLocalDpi xmlns:a14="http://schemas.microsoft.com/office/drawing/2010/main" val="0"/>
@@ -6776,7 +6964,7 @@
                   <pic:spPr bwMode="auto">
                     <a:xfrm>
                       <a:off x="0" y="0"/>
-                      <a:ext cx="5760720" cy="1469515"/>
+                      <a:ext cx="6955112" cy="1774195"/>
                     </a:xfrm>
                     <a:prstGeom prst="rect">
                       <a:avLst/>
@@ -6791,6 +6979,47 @@
             </a:graphic>
           </wp:inline>
         </w:drawing>
+      </w:r>
+    </w:p>
+    <w:p>
+      <w:pPr>
+        <w:ind w:firstLine="360"/>
+        <w:jc w:val="center"/>
+        <w:rPr>
+          <w:rFonts w:ascii="Times New Roman" w:hAnsi="Times New Roman" w:cs="Times New Roman"/>
+          <w:i/>
+          <w:sz w:val="24"/>
+          <w:szCs w:val="24"/>
+        </w:rPr>
+      </w:pPr>
+      <w:proofErr w:type="spellStart"/>
+      <w:r>
+        <w:rPr>
+          <w:rFonts w:ascii="Times New Roman" w:hAnsi="Times New Roman" w:cs="Times New Roman"/>
+          <w:i/>
+          <w:sz w:val="24"/>
+          <w:szCs w:val="24"/>
+        </w:rPr>
+        <w:t>Screenshot</w:t>
+      </w:r>
+      <w:proofErr w:type="spellEnd"/>
+      <w:r>
+        <w:rPr>
+          <w:rFonts w:ascii="Times New Roman" w:hAnsi="Times New Roman" w:cs="Times New Roman"/>
+          <w:i/>
+          <w:sz w:val="24"/>
+          <w:szCs w:val="24"/>
+        </w:rPr>
+        <w:t xml:space="preserve"> : Kod rejestracji </w:t>
+      </w:r>
+      <w:r>
+        <w:rPr>
+          <w:rFonts w:ascii="Times New Roman" w:hAnsi="Times New Roman" w:cs="Times New Roman"/>
+          <w:i/>
+          <w:sz w:val="24"/>
+          <w:szCs w:val="24"/>
+        </w:rPr>
+        <w:t>w kodzie PHP</w:t>
       </w:r>
     </w:p>
     <w:p>
@@ -6896,7 +7125,7 @@
                     </pic:cNvPicPr>
                   </pic:nvPicPr>
                   <pic:blipFill>
-                    <a:blip r:embed="rId12">
+                    <a:blip r:embed="rId13">
                       <a:extLst>
                         <a:ext uri="{28A0092B-C50C-407E-A947-70E740481C1C}">
                           <a14:useLocalDpi xmlns:a14="http://schemas.microsoft.com/office/drawing/2010/main" val="0"/>
@@ -6933,6 +7162,46 @@
         <w:jc w:val="center"/>
         <w:rPr>
           <w:rFonts w:ascii="Times New Roman" w:hAnsi="Times New Roman" w:cs="Times New Roman"/>
+          <w:i/>
+          <w:sz w:val="24"/>
+          <w:szCs w:val="32"/>
+        </w:rPr>
+      </w:pPr>
+      <w:proofErr w:type="spellStart"/>
+      <w:r>
+        <w:rPr>
+          <w:rFonts w:ascii="Times New Roman" w:hAnsi="Times New Roman" w:cs="Times New Roman"/>
+          <w:i/>
+          <w:sz w:val="24"/>
+          <w:szCs w:val="32"/>
+        </w:rPr>
+        <w:t>Screenshot</w:t>
+      </w:r>
+      <w:proofErr w:type="spellEnd"/>
+      <w:r>
+        <w:rPr>
+          <w:rFonts w:ascii="Times New Roman" w:hAnsi="Times New Roman" w:cs="Times New Roman"/>
+          <w:i/>
+          <w:sz w:val="24"/>
+          <w:szCs w:val="32"/>
+        </w:rPr>
+        <w:t xml:space="preserve"> : Kod aktualnie zalogowanego użytkownika </w:t>
+      </w:r>
+      <w:r>
+        <w:rPr>
+          <w:rFonts w:ascii="Times New Roman" w:hAnsi="Times New Roman" w:cs="Times New Roman"/>
+          <w:i/>
+          <w:sz w:val="24"/>
+          <w:szCs w:val="24"/>
+        </w:rPr>
+        <w:t>w kodzie PHP</w:t>
+      </w:r>
+    </w:p>
+    <w:p>
+      <w:pPr>
+        <w:jc w:val="center"/>
+        <w:rPr>
+          <w:rFonts w:ascii="Times New Roman" w:hAnsi="Times New Roman" w:cs="Times New Roman"/>
           <w:sz w:val="24"/>
           <w:szCs w:val="32"/>
         </w:rPr>
@@ -7031,7 +7300,7 @@
                     </pic:cNvPicPr>
                   </pic:nvPicPr>
                   <pic:blipFill>
-                    <a:blip r:embed="rId13">
+                    <a:blip r:embed="rId14">
                       <a:extLst>
                         <a:ext uri="{28A0092B-C50C-407E-A947-70E740481C1C}">
                           <a14:useLocalDpi xmlns:a14="http://schemas.microsoft.com/office/drawing/2010/main" val="0"/>
@@ -7068,6 +7337,46 @@
         <w:jc w:val="center"/>
         <w:rPr>
           <w:rFonts w:ascii="Times New Roman" w:hAnsi="Times New Roman" w:cs="Times New Roman"/>
+          <w:i/>
+          <w:sz w:val="24"/>
+          <w:szCs w:val="32"/>
+        </w:rPr>
+      </w:pPr>
+      <w:proofErr w:type="spellStart"/>
+      <w:r>
+        <w:rPr>
+          <w:rFonts w:ascii="Times New Roman" w:hAnsi="Times New Roman" w:cs="Times New Roman"/>
+          <w:i/>
+          <w:sz w:val="24"/>
+          <w:szCs w:val="32"/>
+        </w:rPr>
+        <w:t>Screenshot</w:t>
+      </w:r>
+      <w:proofErr w:type="spellEnd"/>
+      <w:r>
+        <w:rPr>
+          <w:rFonts w:ascii="Times New Roman" w:hAnsi="Times New Roman" w:cs="Times New Roman"/>
+          <w:i/>
+          <w:sz w:val="24"/>
+          <w:szCs w:val="32"/>
+        </w:rPr>
+        <w:t xml:space="preserve"> : Kod usunięcia samochodu </w:t>
+      </w:r>
+      <w:r>
+        <w:rPr>
+          <w:rFonts w:ascii="Times New Roman" w:hAnsi="Times New Roman" w:cs="Times New Roman"/>
+          <w:i/>
+          <w:sz w:val="24"/>
+          <w:szCs w:val="24"/>
+        </w:rPr>
+        <w:t>w kodzie PHP</w:t>
+      </w:r>
+    </w:p>
+    <w:p>
+      <w:pPr>
+        <w:jc w:val="center"/>
+        <w:rPr>
+          <w:rFonts w:ascii="Times New Roman" w:hAnsi="Times New Roman" w:cs="Times New Roman"/>
           <w:sz w:val="24"/>
           <w:szCs w:val="32"/>
         </w:rPr>
@@ -7165,7 +7474,7 @@
                     </pic:cNvPicPr>
                   </pic:nvPicPr>
                   <pic:blipFill>
-                    <a:blip r:embed="rId14">
+                    <a:blip r:embed="rId15">
                       <a:extLst>
                         <a:ext uri="{28A0092B-C50C-407E-A947-70E740481C1C}">
                           <a14:useLocalDpi xmlns:a14="http://schemas.microsoft.com/office/drawing/2010/main" val="0"/>
@@ -7202,10 +7511,40 @@
         <w:jc w:val="center"/>
         <w:rPr>
           <w:rFonts w:ascii="Times New Roman" w:hAnsi="Times New Roman" w:cs="Times New Roman"/>
+          <w:i/>
           <w:sz w:val="24"/>
           <w:szCs w:val="32"/>
         </w:rPr>
       </w:pPr>
+      <w:proofErr w:type="spellStart"/>
+      <w:r>
+        <w:rPr>
+          <w:rFonts w:ascii="Times New Roman" w:hAnsi="Times New Roman" w:cs="Times New Roman"/>
+          <w:i/>
+          <w:sz w:val="24"/>
+          <w:szCs w:val="32"/>
+        </w:rPr>
+        <w:t>Screenshot</w:t>
+      </w:r>
+      <w:proofErr w:type="spellEnd"/>
+      <w:r>
+        <w:rPr>
+          <w:rFonts w:ascii="Times New Roman" w:hAnsi="Times New Roman" w:cs="Times New Roman"/>
+          <w:i/>
+          <w:sz w:val="24"/>
+          <w:szCs w:val="32"/>
+        </w:rPr>
+        <w:t xml:space="preserve"> : Kod aktualizacji przebiegu </w:t>
+      </w:r>
+      <w:r>
+        <w:rPr>
+          <w:rFonts w:ascii="Times New Roman" w:hAnsi="Times New Roman" w:cs="Times New Roman"/>
+          <w:i/>
+          <w:sz w:val="24"/>
+          <w:szCs w:val="24"/>
+        </w:rPr>
+        <w:t>w kodzie PHP</w:t>
+      </w:r>
     </w:p>
     <w:p>
       <w:pPr>
@@ -7298,7 +7637,7 @@
                     </pic:cNvPicPr>
                   </pic:nvPicPr>
                   <pic:blipFill>
-                    <a:blip r:embed="rId15">
+                    <a:blip r:embed="rId16">
                       <a:extLst>
                         <a:ext uri="{28A0092B-C50C-407E-A947-70E740481C1C}">
                           <a14:useLocalDpi xmlns:a14="http://schemas.microsoft.com/office/drawing/2010/main" val="0"/>
@@ -7335,6 +7674,46 @@
         <w:jc w:val="center"/>
         <w:rPr>
           <w:rFonts w:ascii="Times New Roman" w:hAnsi="Times New Roman" w:cs="Times New Roman"/>
+          <w:i/>
+          <w:sz w:val="24"/>
+          <w:szCs w:val="24"/>
+        </w:rPr>
+      </w:pPr>
+      <w:proofErr w:type="spellStart"/>
+      <w:r>
+        <w:rPr>
+          <w:rFonts w:ascii="Times New Roman" w:hAnsi="Times New Roman" w:cs="Times New Roman"/>
+          <w:i/>
+          <w:sz w:val="24"/>
+          <w:szCs w:val="24"/>
+        </w:rPr>
+        <w:t>Screenshot</w:t>
+      </w:r>
+      <w:proofErr w:type="spellEnd"/>
+      <w:r>
+        <w:rPr>
+          <w:rFonts w:ascii="Times New Roman" w:hAnsi="Times New Roman" w:cs="Times New Roman"/>
+          <w:i/>
+          <w:sz w:val="24"/>
+          <w:szCs w:val="24"/>
+        </w:rPr>
+        <w:t xml:space="preserve"> : Kod dodania serwisowania </w:t>
+      </w:r>
+      <w:r>
+        <w:rPr>
+          <w:rFonts w:ascii="Times New Roman" w:hAnsi="Times New Roman" w:cs="Times New Roman"/>
+          <w:i/>
+          <w:sz w:val="24"/>
+          <w:szCs w:val="24"/>
+        </w:rPr>
+        <w:t>w kodzie PHP</w:t>
+      </w:r>
+    </w:p>
+    <w:p>
+      <w:pPr>
+        <w:jc w:val="center"/>
+        <w:rPr>
+          <w:rFonts w:ascii="Times New Roman" w:hAnsi="Times New Roman" w:cs="Times New Roman"/>
           <w:sz w:val="24"/>
           <w:szCs w:val="24"/>
         </w:rPr>
@@ -7375,7 +7754,7 @@
                     </pic:cNvPicPr>
                   </pic:nvPicPr>
                   <pic:blipFill>
-                    <a:blip r:embed="rId16">
+                    <a:blip r:embed="rId17">
                       <a:extLst>
                         <a:ext uri="{28A0092B-C50C-407E-A947-70E740481C1C}">
                           <a14:useLocalDpi xmlns:a14="http://schemas.microsoft.com/office/drawing/2010/main" val="0"/>
@@ -7412,6 +7791,46 @@
         <w:jc w:val="center"/>
         <w:rPr>
           <w:rFonts w:ascii="Times New Roman" w:hAnsi="Times New Roman" w:cs="Times New Roman"/>
+          <w:i/>
+          <w:sz w:val="24"/>
+          <w:szCs w:val="24"/>
+        </w:rPr>
+      </w:pPr>
+      <w:proofErr w:type="spellStart"/>
+      <w:r>
+        <w:rPr>
+          <w:rFonts w:ascii="Times New Roman" w:hAnsi="Times New Roman" w:cs="Times New Roman"/>
+          <w:i/>
+          <w:sz w:val="24"/>
+          <w:szCs w:val="24"/>
+        </w:rPr>
+        <w:t>Screenshot</w:t>
+      </w:r>
+      <w:proofErr w:type="spellEnd"/>
+      <w:r>
+        <w:rPr>
+          <w:rFonts w:ascii="Times New Roman" w:hAnsi="Times New Roman" w:cs="Times New Roman"/>
+          <w:i/>
+          <w:sz w:val="24"/>
+          <w:szCs w:val="24"/>
+        </w:rPr>
+        <w:t xml:space="preserve"> : Kod dodania samochodu </w:t>
+      </w:r>
+      <w:r>
+        <w:rPr>
+          <w:rFonts w:ascii="Times New Roman" w:hAnsi="Times New Roman" w:cs="Times New Roman"/>
+          <w:i/>
+          <w:sz w:val="24"/>
+          <w:szCs w:val="24"/>
+        </w:rPr>
+        <w:t>w kodzie PHP</w:t>
+      </w:r>
+    </w:p>
+    <w:p>
+      <w:pPr>
+        <w:jc w:val="center"/>
+        <w:rPr>
+          <w:rFonts w:ascii="Times New Roman" w:hAnsi="Times New Roman" w:cs="Times New Roman"/>
           <w:sz w:val="24"/>
           <w:szCs w:val="24"/>
         </w:rPr>
@@ -7433,8 +7852,325 @@
           <w:sz w:val="24"/>
           <w:szCs w:val="24"/>
         </w:rPr>
-        <w:t>Oba powyższe kody służą do dodawania nowych elementów do bazy danych. Pierwszy kod umożliwia wprowadzanie notatek serwisowych dla określonego samochodu i wyświetlanie ich w postaci listy. Z kolei drugi kod służy do dodawania nowego pojazdu, który zostanie przypisany do aktualnie zalogowanego profilu i będzie wyświetlany w postaci listy.</w:t>
-      </w:r>
+        <w:t xml:space="preserve">Oba powyższe kody służą do dodawania nowych elementów do bazy danych. Pierwszy kod umożliwia wprowadzanie notatek serwisowych dla określonego samochodu i wyświetlanie ich </w:t>
+      </w:r>
+      <w:r>
+        <w:rPr>
+          <w:rFonts w:ascii="Times New Roman" w:hAnsi="Times New Roman" w:cs="Times New Roman"/>
+          <w:sz w:val="24"/>
+          <w:szCs w:val="24"/>
+        </w:rPr>
+        <w:lastRenderedPageBreak/>
+        <w:t>w postaci listy. Z kolei drugi kod służy do dodawania nowego pojazdu, który zostanie przypisany do aktualnie zalogowanego profilu i będzie wyświetlany w postaci listy.</w:t>
+      </w:r>
+    </w:p>
+    <w:p>
+      <w:pPr>
+        <w:ind w:firstLine="360"/>
+        <w:jc w:val="both"/>
+        <w:rPr>
+          <w:rFonts w:ascii="Times New Roman" w:hAnsi="Times New Roman" w:cs="Times New Roman"/>
+          <w:sz w:val="24"/>
+          <w:szCs w:val="24"/>
+        </w:rPr>
+      </w:pPr>
+    </w:p>
+    <w:p>
+      <w:pPr>
+        <w:ind w:firstLine="360"/>
+        <w:jc w:val="both"/>
+        <w:rPr>
+          <w:rFonts w:ascii="Times New Roman" w:hAnsi="Times New Roman" w:cs="Times New Roman"/>
+          <w:sz w:val="24"/>
+          <w:szCs w:val="24"/>
+        </w:rPr>
+      </w:pPr>
+    </w:p>
+    <w:p>
+      <w:pPr>
+        <w:ind w:firstLine="360"/>
+        <w:jc w:val="both"/>
+        <w:rPr>
+          <w:rFonts w:ascii="Times New Roman" w:hAnsi="Times New Roman" w:cs="Times New Roman"/>
+          <w:sz w:val="24"/>
+          <w:szCs w:val="24"/>
+        </w:rPr>
+      </w:pPr>
+    </w:p>
+    <w:p>
+      <w:pPr>
+        <w:ind w:firstLine="360"/>
+        <w:jc w:val="both"/>
+        <w:rPr>
+          <w:rFonts w:ascii="Times New Roman" w:hAnsi="Times New Roman" w:cs="Times New Roman"/>
+          <w:sz w:val="24"/>
+          <w:szCs w:val="24"/>
+        </w:rPr>
+      </w:pPr>
+    </w:p>
+    <w:p>
+      <w:pPr>
+        <w:ind w:firstLine="360"/>
+        <w:jc w:val="both"/>
+        <w:rPr>
+          <w:rFonts w:ascii="Times New Roman" w:hAnsi="Times New Roman" w:cs="Times New Roman"/>
+          <w:sz w:val="24"/>
+          <w:szCs w:val="24"/>
+        </w:rPr>
+      </w:pPr>
+    </w:p>
+    <w:p>
+      <w:pPr>
+        <w:ind w:firstLine="360"/>
+        <w:jc w:val="both"/>
+        <w:rPr>
+          <w:rFonts w:ascii="Times New Roman" w:hAnsi="Times New Roman" w:cs="Times New Roman"/>
+          <w:sz w:val="24"/>
+          <w:szCs w:val="24"/>
+        </w:rPr>
+      </w:pPr>
+    </w:p>
+    <w:p>
+      <w:pPr>
+        <w:ind w:firstLine="360"/>
+        <w:jc w:val="both"/>
+        <w:rPr>
+          <w:rFonts w:ascii="Times New Roman" w:hAnsi="Times New Roman" w:cs="Times New Roman"/>
+          <w:sz w:val="24"/>
+          <w:szCs w:val="24"/>
+        </w:rPr>
+      </w:pPr>
+    </w:p>
+    <w:p>
+      <w:pPr>
+        <w:ind w:firstLine="360"/>
+        <w:jc w:val="both"/>
+        <w:rPr>
+          <w:rFonts w:ascii="Times New Roman" w:hAnsi="Times New Roman" w:cs="Times New Roman"/>
+          <w:sz w:val="24"/>
+          <w:szCs w:val="24"/>
+        </w:rPr>
+      </w:pPr>
+    </w:p>
+    <w:p>
+      <w:pPr>
+        <w:ind w:firstLine="360"/>
+        <w:jc w:val="both"/>
+        <w:rPr>
+          <w:rFonts w:ascii="Times New Roman" w:hAnsi="Times New Roman" w:cs="Times New Roman"/>
+          <w:sz w:val="24"/>
+          <w:szCs w:val="24"/>
+        </w:rPr>
+      </w:pPr>
+    </w:p>
+    <w:p>
+      <w:pPr>
+        <w:ind w:firstLine="360"/>
+        <w:jc w:val="both"/>
+        <w:rPr>
+          <w:rFonts w:ascii="Times New Roman" w:hAnsi="Times New Roman" w:cs="Times New Roman"/>
+          <w:sz w:val="24"/>
+          <w:szCs w:val="24"/>
+        </w:rPr>
+      </w:pPr>
+    </w:p>
+    <w:p>
+      <w:pPr>
+        <w:ind w:firstLine="360"/>
+        <w:jc w:val="both"/>
+        <w:rPr>
+          <w:rFonts w:ascii="Times New Roman" w:hAnsi="Times New Roman" w:cs="Times New Roman"/>
+          <w:sz w:val="24"/>
+          <w:szCs w:val="24"/>
+        </w:rPr>
+      </w:pPr>
+    </w:p>
+    <w:p>
+      <w:pPr>
+        <w:ind w:firstLine="360"/>
+        <w:jc w:val="both"/>
+        <w:rPr>
+          <w:rFonts w:ascii="Times New Roman" w:hAnsi="Times New Roman" w:cs="Times New Roman"/>
+          <w:sz w:val="24"/>
+          <w:szCs w:val="24"/>
+        </w:rPr>
+      </w:pPr>
+    </w:p>
+    <w:p>
+      <w:pPr>
+        <w:ind w:firstLine="360"/>
+        <w:jc w:val="both"/>
+        <w:rPr>
+          <w:rFonts w:ascii="Times New Roman" w:hAnsi="Times New Roman" w:cs="Times New Roman"/>
+          <w:sz w:val="24"/>
+          <w:szCs w:val="24"/>
+        </w:rPr>
+      </w:pPr>
+    </w:p>
+    <w:p>
+      <w:pPr>
+        <w:ind w:firstLine="360"/>
+        <w:jc w:val="both"/>
+        <w:rPr>
+          <w:rFonts w:ascii="Times New Roman" w:hAnsi="Times New Roman" w:cs="Times New Roman"/>
+          <w:sz w:val="24"/>
+          <w:szCs w:val="24"/>
+        </w:rPr>
+      </w:pPr>
+    </w:p>
+    <w:p>
+      <w:pPr>
+        <w:ind w:firstLine="360"/>
+        <w:jc w:val="both"/>
+        <w:rPr>
+          <w:rFonts w:ascii="Times New Roman" w:hAnsi="Times New Roman" w:cs="Times New Roman"/>
+          <w:sz w:val="24"/>
+          <w:szCs w:val="24"/>
+        </w:rPr>
+      </w:pPr>
+    </w:p>
+    <w:p>
+      <w:pPr>
+        <w:ind w:firstLine="360"/>
+        <w:jc w:val="both"/>
+        <w:rPr>
+          <w:rFonts w:ascii="Times New Roman" w:hAnsi="Times New Roman" w:cs="Times New Roman"/>
+          <w:sz w:val="24"/>
+          <w:szCs w:val="24"/>
+        </w:rPr>
+      </w:pPr>
+    </w:p>
+    <w:p>
+      <w:pPr>
+        <w:ind w:firstLine="360"/>
+        <w:jc w:val="both"/>
+        <w:rPr>
+          <w:rFonts w:ascii="Times New Roman" w:hAnsi="Times New Roman" w:cs="Times New Roman"/>
+          <w:sz w:val="24"/>
+          <w:szCs w:val="24"/>
+        </w:rPr>
+      </w:pPr>
+    </w:p>
+    <w:p>
+      <w:pPr>
+        <w:ind w:firstLine="360"/>
+        <w:jc w:val="both"/>
+        <w:rPr>
+          <w:rFonts w:ascii="Times New Roman" w:hAnsi="Times New Roman" w:cs="Times New Roman"/>
+          <w:sz w:val="24"/>
+          <w:szCs w:val="24"/>
+        </w:rPr>
+      </w:pPr>
+    </w:p>
+    <w:p>
+      <w:pPr>
+        <w:ind w:firstLine="360"/>
+        <w:jc w:val="both"/>
+        <w:rPr>
+          <w:rFonts w:ascii="Times New Roman" w:hAnsi="Times New Roman" w:cs="Times New Roman"/>
+          <w:sz w:val="24"/>
+          <w:szCs w:val="24"/>
+        </w:rPr>
+      </w:pPr>
+    </w:p>
+    <w:p>
+      <w:pPr>
+        <w:ind w:firstLine="360"/>
+        <w:jc w:val="both"/>
+        <w:rPr>
+          <w:rFonts w:ascii="Times New Roman" w:hAnsi="Times New Roman" w:cs="Times New Roman"/>
+          <w:sz w:val="24"/>
+          <w:szCs w:val="24"/>
+        </w:rPr>
+      </w:pPr>
+    </w:p>
+    <w:p>
+      <w:pPr>
+        <w:ind w:firstLine="360"/>
+        <w:jc w:val="both"/>
+        <w:rPr>
+          <w:rFonts w:ascii="Times New Roman" w:hAnsi="Times New Roman" w:cs="Times New Roman"/>
+          <w:sz w:val="24"/>
+          <w:szCs w:val="24"/>
+        </w:rPr>
+      </w:pPr>
+    </w:p>
+    <w:p>
+      <w:pPr>
+        <w:ind w:firstLine="360"/>
+        <w:jc w:val="both"/>
+        <w:rPr>
+          <w:rFonts w:ascii="Times New Roman" w:hAnsi="Times New Roman" w:cs="Times New Roman"/>
+          <w:sz w:val="24"/>
+          <w:szCs w:val="24"/>
+        </w:rPr>
+      </w:pPr>
+    </w:p>
+    <w:p>
+      <w:pPr>
+        <w:ind w:firstLine="360"/>
+        <w:jc w:val="both"/>
+        <w:rPr>
+          <w:rFonts w:ascii="Times New Roman" w:hAnsi="Times New Roman" w:cs="Times New Roman"/>
+          <w:sz w:val="24"/>
+          <w:szCs w:val="24"/>
+        </w:rPr>
+      </w:pPr>
+    </w:p>
+    <w:p>
+      <w:pPr>
+        <w:ind w:firstLine="360"/>
+        <w:jc w:val="both"/>
+        <w:rPr>
+          <w:rFonts w:ascii="Times New Roman" w:hAnsi="Times New Roman" w:cs="Times New Roman"/>
+          <w:sz w:val="24"/>
+          <w:szCs w:val="24"/>
+        </w:rPr>
+      </w:pPr>
+    </w:p>
+    <w:p>
+      <w:pPr>
+        <w:ind w:firstLine="360"/>
+        <w:jc w:val="both"/>
+        <w:rPr>
+          <w:rFonts w:ascii="Times New Roman" w:hAnsi="Times New Roman" w:cs="Times New Roman"/>
+          <w:sz w:val="24"/>
+          <w:szCs w:val="24"/>
+        </w:rPr>
+      </w:pPr>
+    </w:p>
+    <w:p>
+      <w:pPr>
+        <w:ind w:firstLine="360"/>
+        <w:jc w:val="both"/>
+        <w:rPr>
+          <w:rFonts w:ascii="Times New Roman" w:hAnsi="Times New Roman" w:cs="Times New Roman"/>
+          <w:sz w:val="24"/>
+          <w:szCs w:val="24"/>
+        </w:rPr>
+      </w:pPr>
+    </w:p>
+    <w:p>
+      <w:pPr>
+        <w:ind w:firstLine="360"/>
+        <w:jc w:val="both"/>
+        <w:rPr>
+          <w:rFonts w:ascii="Times New Roman" w:hAnsi="Times New Roman" w:cs="Times New Roman"/>
+          <w:sz w:val="24"/>
+          <w:szCs w:val="24"/>
+        </w:rPr>
+      </w:pPr>
+    </w:p>
+    <w:p>
+      <w:pPr>
+        <w:ind w:firstLine="360"/>
+        <w:jc w:val="both"/>
+        <w:rPr>
+          <w:rFonts w:ascii="Times New Roman" w:hAnsi="Times New Roman" w:cs="Times New Roman"/>
+          <w:sz w:val="24"/>
+          <w:szCs w:val="24"/>
+        </w:rPr>
+      </w:pPr>
     </w:p>
     <w:p>
       <w:pPr>
@@ -7475,7 +8211,130 @@
     </w:p>
     <w:p>
       <w:pPr>
-        <w:jc w:val="both"/>
+        <w:ind w:firstLine="360"/>
+        <w:jc w:val="both"/>
+        <w:rPr>
+          <w:rFonts w:ascii="Times New Roman" w:hAnsi="Times New Roman" w:cs="Times New Roman"/>
+          <w:noProof/>
+          <w:sz w:val="24"/>
+          <w:szCs w:val="24"/>
+          <w:lang w:eastAsia="pl-PL"/>
+        </w:rPr>
+      </w:pPr>
+      <w:r>
+        <w:rPr>
+          <w:rFonts w:ascii="Times New Roman" w:hAnsi="Times New Roman" w:cs="Times New Roman"/>
+          <w:noProof/>
+          <w:sz w:val="24"/>
+          <w:szCs w:val="24"/>
+          <w:lang w:eastAsia="pl-PL"/>
+        </w:rPr>
+        <w:t>W niniejszym rozdziale zostanie przedstawione omówienie implementacji kodu napisanego w języku JavaScript, którego zastosowanie dotyczy zarówno strony klienta jak i serwera w formie aplikacji internetowej. W opisywanym rozwiązaniu wykorzystano technologie i narzędzia opisane w poprzednich rozdziałach. Klient jest tutaj pojęciem odnoszącym się do aplikacji internetowej, która za pośrednictwem Internetu wysyła zapytania do serwera (w tym przypadku serwera z bazą danych), aby otrzymać informacje na temat samochodu. Do implementacji warstwy aplikacji wykorzystano język JavaScript, do wysyłania zapytań do bazy danych wykorzystano PHP, a jako system bazodanowy zastosowano MySQL.</w:t>
+      </w:r>
+    </w:p>
+    <w:p>
+      <w:pPr>
+        <w:ind w:firstLine="360"/>
+        <w:jc w:val="both"/>
+        <w:rPr>
+          <w:rFonts w:ascii="Times New Roman" w:hAnsi="Times New Roman" w:cs="Times New Roman"/>
+          <w:noProof/>
+          <w:sz w:val="24"/>
+          <w:szCs w:val="24"/>
+          <w:lang w:eastAsia="pl-PL"/>
+        </w:rPr>
+      </w:pPr>
+    </w:p>
+    <w:p>
+      <w:pPr>
+        <w:jc w:val="center"/>
+        <w:rPr>
+          <w:rFonts w:ascii="Times New Roman" w:hAnsi="Times New Roman" w:cs="Times New Roman"/>
+          <w:sz w:val="24"/>
+          <w:szCs w:val="24"/>
+        </w:rPr>
+      </w:pPr>
+      <w:r>
+        <w:rPr>
+          <w:rFonts w:ascii="Times New Roman" w:hAnsi="Times New Roman" w:cs="Times New Roman"/>
+          <w:noProof/>
+          <w:sz w:val="24"/>
+          <w:szCs w:val="24"/>
+          <w:lang w:eastAsia="pl-PL"/>
+        </w:rPr>
+        <w:drawing>
+          <wp:inline distT="0" distB="0" distL="0" distR="0">
+            <wp:extent cx="4638675" cy="1381125"/>
+            <wp:effectExtent l="0" t="0" r="9525" b="9525"/>
+            <wp:docPr id="28" name="Obraz 28"/>
+            <wp:cNvGraphicFramePr>
+              <a:graphicFrameLocks xmlns:a="http://schemas.openxmlformats.org/drawingml/2006/main" noChangeAspect="1"/>
+            </wp:cNvGraphicFramePr>
+            <a:graphic xmlns:a="http://schemas.openxmlformats.org/drawingml/2006/main">
+              <a:graphicData uri="http://schemas.openxmlformats.org/drawingml/2006/picture">
+                <pic:pic xmlns:pic="http://schemas.openxmlformats.org/drawingml/2006/picture">
+                  <pic:nvPicPr>
+                    <pic:cNvPr id="0" name="Picture 1"/>
+                    <pic:cNvPicPr>
+                      <a:picLocks noChangeAspect="1" noChangeArrowheads="1"/>
+                    </pic:cNvPicPr>
+                  </pic:nvPicPr>
+                  <pic:blipFill>
+                    <a:blip r:embed="rId18">
+                      <a:extLst>
+                        <a:ext uri="{28A0092B-C50C-407E-A947-70E740481C1C}">
+                          <a14:useLocalDpi xmlns:a14="http://schemas.microsoft.com/office/drawing/2010/main" val="0"/>
+                        </a:ext>
+                      </a:extLst>
+                    </a:blip>
+                    <a:srcRect/>
+                    <a:stretch>
+                      <a:fillRect/>
+                    </a:stretch>
+                  </pic:blipFill>
+                  <pic:spPr bwMode="auto">
+                    <a:xfrm>
+                      <a:off x="0" y="0"/>
+                      <a:ext cx="4638675" cy="1381125"/>
+                    </a:xfrm>
+                    <a:prstGeom prst="rect">
+                      <a:avLst/>
+                    </a:prstGeom>
+                    <a:noFill/>
+                    <a:ln>
+                      <a:noFill/>
+                    </a:ln>
+                  </pic:spPr>
+                </pic:pic>
+              </a:graphicData>
+            </a:graphic>
+          </wp:inline>
+        </w:drawing>
+      </w:r>
+    </w:p>
+    <w:p>
+      <w:pPr>
+        <w:jc w:val="center"/>
+        <w:rPr>
+          <w:rFonts w:ascii="Times New Roman" w:hAnsi="Times New Roman" w:cs="Times New Roman"/>
+          <w:i/>
+          <w:sz w:val="24"/>
+          <w:szCs w:val="24"/>
+        </w:rPr>
+      </w:pPr>
+      <w:r>
+        <w:rPr>
+          <w:rFonts w:ascii="Times New Roman" w:hAnsi="Times New Roman" w:cs="Times New Roman"/>
+          <w:i/>
+          <w:sz w:val="24"/>
+          <w:szCs w:val="24"/>
+        </w:rPr>
+        <w:t>Diagram : Diagram obrazujący implementacje serwera w kodzie JavaScript</w:t>
+      </w:r>
+    </w:p>
+    <w:p>
+      <w:pPr>
+        <w:jc w:val="center"/>
         <w:rPr>
           <w:rFonts w:ascii="Times New Roman" w:hAnsi="Times New Roman" w:cs="Times New Roman"/>
           <w:sz w:val="24"/>
@@ -7495,7 +8354,7 @@
           <w:rFonts w:ascii="Times New Roman" w:hAnsi="Times New Roman" w:cs="Times New Roman"/>
           <w:b/>
           <w:sz w:val="32"/>
-          <w:szCs w:val="32"/>
+          <w:szCs w:val="24"/>
         </w:rPr>
       </w:pPr>
       <w:r>
@@ -7503,14 +8362,135 @@
           <w:rFonts w:ascii="Times New Roman" w:hAnsi="Times New Roman" w:cs="Times New Roman"/>
           <w:b/>
           <w:sz w:val="32"/>
-          <w:szCs w:val="32"/>
-        </w:rPr>
-        <w:t>Opis funkcjonalności</w:t>
-      </w:r>
-    </w:p>
-    <w:p>
-      <w:pPr>
-        <w:jc w:val="both"/>
+          <w:szCs w:val="24"/>
+        </w:rPr>
+        <w:t>Baza danych</w:t>
+      </w:r>
+    </w:p>
+    <w:p>
+      <w:pPr>
+        <w:jc w:val="center"/>
+        <w:rPr>
+          <w:rFonts w:ascii="Times New Roman" w:hAnsi="Times New Roman" w:cs="Times New Roman"/>
+          <w:sz w:val="24"/>
+          <w:szCs w:val="24"/>
+        </w:rPr>
+      </w:pPr>
+      <w:r>
+        <w:rPr>
+          <w:noProof/>
+          <w:lang w:eastAsia="pl-PL"/>
+        </w:rPr>
+        <w:drawing>
+          <wp:inline distT="0" distB="0" distL="0" distR="0" wp14:anchorId="38B1560A" wp14:editId="285764E0">
+            <wp:extent cx="3930102" cy="3514725"/>
+            <wp:effectExtent l="0" t="0" r="0" b="0"/>
+            <wp:docPr id="16" name="Obraz 16"/>
+            <wp:cNvGraphicFramePr>
+              <a:graphicFrameLocks xmlns:a="http://schemas.openxmlformats.org/drawingml/2006/main" noChangeAspect="1"/>
+            </wp:cNvGraphicFramePr>
+            <a:graphic xmlns:a="http://schemas.openxmlformats.org/drawingml/2006/main">
+              <a:graphicData uri="http://schemas.openxmlformats.org/drawingml/2006/picture">
+                <pic:pic xmlns:pic="http://schemas.openxmlformats.org/drawingml/2006/picture">
+                  <pic:nvPicPr>
+                    <pic:cNvPr id="1" name=""/>
+                    <pic:cNvPicPr/>
+                  </pic:nvPicPr>
+                  <pic:blipFill>
+                    <a:blip r:embed="rId19"/>
+                    <a:stretch>
+                      <a:fillRect/>
+                    </a:stretch>
+                  </pic:blipFill>
+                  <pic:spPr>
+                    <a:xfrm>
+                      <a:off x="0" y="0"/>
+                      <a:ext cx="3954614" cy="3536646"/>
+                    </a:xfrm>
+                    <a:prstGeom prst="rect">
+                      <a:avLst/>
+                    </a:prstGeom>
+                  </pic:spPr>
+                </pic:pic>
+              </a:graphicData>
+            </a:graphic>
+          </wp:inline>
+        </w:drawing>
+      </w:r>
+    </w:p>
+    <w:p>
+      <w:pPr>
+        <w:jc w:val="center"/>
+        <w:rPr>
+          <w:rFonts w:ascii="Times New Roman" w:hAnsi="Times New Roman" w:cs="Times New Roman"/>
+          <w:i/>
+          <w:sz w:val="24"/>
+          <w:szCs w:val="24"/>
+        </w:rPr>
+      </w:pPr>
+      <w:proofErr w:type="spellStart"/>
+      <w:r>
+        <w:rPr>
+          <w:rFonts w:ascii="Times New Roman" w:hAnsi="Times New Roman" w:cs="Times New Roman"/>
+          <w:i/>
+          <w:sz w:val="24"/>
+          <w:szCs w:val="24"/>
+        </w:rPr>
+        <w:t>Screenshot</w:t>
+      </w:r>
+      <w:proofErr w:type="spellEnd"/>
+      <w:r>
+        <w:rPr>
+          <w:rFonts w:ascii="Times New Roman" w:hAnsi="Times New Roman" w:cs="Times New Roman"/>
+          <w:i/>
+          <w:sz w:val="24"/>
+          <w:szCs w:val="24"/>
+        </w:rPr>
+        <w:t xml:space="preserve"> : Kod połączenia z bazą MySQL</w:t>
+      </w:r>
+      <w:r>
+        <w:rPr>
+          <w:rFonts w:ascii="Times New Roman" w:hAnsi="Times New Roman" w:cs="Times New Roman"/>
+          <w:i/>
+          <w:sz w:val="24"/>
+          <w:szCs w:val="24"/>
+        </w:rPr>
+        <w:t xml:space="preserve"> w kodzie JavaScript</w:t>
+      </w:r>
+    </w:p>
+    <w:p>
+      <w:pPr>
+        <w:jc w:val="center"/>
+        <w:rPr>
+          <w:rFonts w:ascii="Times New Roman" w:hAnsi="Times New Roman" w:cs="Times New Roman"/>
+          <w:sz w:val="24"/>
+          <w:szCs w:val="24"/>
+        </w:rPr>
+      </w:pPr>
+    </w:p>
+    <w:p>
+      <w:pPr>
+        <w:ind w:firstLine="360"/>
+        <w:jc w:val="both"/>
+        <w:rPr>
+          <w:rFonts w:ascii="Times New Roman" w:hAnsi="Times New Roman" w:cs="Times New Roman"/>
+          <w:sz w:val="24"/>
+          <w:szCs w:val="24"/>
+        </w:rPr>
+      </w:pPr>
+      <w:r>
+        <w:rPr>
+          <w:rFonts w:ascii="Times New Roman" w:hAnsi="Times New Roman" w:cs="Times New Roman"/>
+          <w:sz w:val="24"/>
+          <w:szCs w:val="24"/>
+        </w:rPr>
+        <w:lastRenderedPageBreak/>
+        <w:t>W przedstawionym kodzie zawarto połączenie z bazą danych serwera przy użyciu języka PHP. Utworzone zostały pliki query1.php oraz query2.php, które umożliwiły stworzenie połączenia między aplikacją internetową a bazą danych. Dzięki temu udało mi się stworzyć prostą zmienną związaną z połączeniem do bazy, co okazało się bardzo wartościowe przy korzystaniu z zapytań i wysyłaniu elementów do bazy danych.</w:t>
+      </w:r>
+    </w:p>
+    <w:p>
+      <w:pPr>
+        <w:jc w:val="center"/>
         <w:rPr>
           <w:rFonts w:ascii="Times New Roman" w:hAnsi="Times New Roman" w:cs="Times New Roman"/>
           <w:sz w:val="24"/>
@@ -7530,7 +8510,7 @@
           <w:rFonts w:ascii="Times New Roman" w:hAnsi="Times New Roman" w:cs="Times New Roman"/>
           <w:b/>
           <w:sz w:val="32"/>
-          <w:szCs w:val="32"/>
+          <w:szCs w:val="24"/>
         </w:rPr>
       </w:pPr>
       <w:r>
@@ -7538,14 +8518,134 @@
           <w:rFonts w:ascii="Times New Roman" w:hAnsi="Times New Roman" w:cs="Times New Roman"/>
           <w:b/>
           <w:sz w:val="32"/>
-          <w:szCs w:val="32"/>
-        </w:rPr>
-        <w:t>Struktura aplikacji</w:t>
-      </w:r>
-    </w:p>
-    <w:p>
-      <w:pPr>
-        <w:jc w:val="both"/>
+          <w:szCs w:val="24"/>
+        </w:rPr>
+        <w:t>Logowanie</w:t>
+      </w:r>
+    </w:p>
+    <w:p>
+      <w:pPr>
+        <w:jc w:val="center"/>
+        <w:rPr>
+          <w:rFonts w:ascii="Times New Roman" w:hAnsi="Times New Roman" w:cs="Times New Roman"/>
+          <w:sz w:val="24"/>
+          <w:szCs w:val="24"/>
+        </w:rPr>
+      </w:pPr>
+      <w:r>
+        <w:rPr>
+          <w:noProof/>
+          <w:lang w:eastAsia="pl-PL"/>
+        </w:rPr>
+        <w:drawing>
+          <wp:inline distT="0" distB="0" distL="0" distR="0" wp14:anchorId="2514181E" wp14:editId="79698E13">
+            <wp:extent cx="5760720" cy="4477385"/>
+            <wp:effectExtent l="0" t="0" r="0" b="0"/>
+            <wp:docPr id="17" name="Obraz 17"/>
+            <wp:cNvGraphicFramePr>
+              <a:graphicFrameLocks xmlns:a="http://schemas.openxmlformats.org/drawingml/2006/main" noChangeAspect="1"/>
+            </wp:cNvGraphicFramePr>
+            <a:graphic xmlns:a="http://schemas.openxmlformats.org/drawingml/2006/main">
+              <a:graphicData uri="http://schemas.openxmlformats.org/drawingml/2006/picture">
+                <pic:pic xmlns:pic="http://schemas.openxmlformats.org/drawingml/2006/picture">
+                  <pic:nvPicPr>
+                    <pic:cNvPr id="1" name=""/>
+                    <pic:cNvPicPr/>
+                  </pic:nvPicPr>
+                  <pic:blipFill>
+                    <a:blip r:embed="rId20"/>
+                    <a:stretch>
+                      <a:fillRect/>
+                    </a:stretch>
+                  </pic:blipFill>
+                  <pic:spPr>
+                    <a:xfrm>
+                      <a:off x="0" y="0"/>
+                      <a:ext cx="5760720" cy="4477385"/>
+                    </a:xfrm>
+                    <a:prstGeom prst="rect">
+                      <a:avLst/>
+                    </a:prstGeom>
+                  </pic:spPr>
+                </pic:pic>
+              </a:graphicData>
+            </a:graphic>
+          </wp:inline>
+        </w:drawing>
+      </w:r>
+    </w:p>
+    <w:p>
+      <w:pPr>
+        <w:jc w:val="center"/>
+        <w:rPr>
+          <w:rFonts w:ascii="Times New Roman" w:hAnsi="Times New Roman" w:cs="Times New Roman"/>
+          <w:i/>
+          <w:sz w:val="24"/>
+          <w:szCs w:val="24"/>
+        </w:rPr>
+      </w:pPr>
+      <w:proofErr w:type="spellStart"/>
+      <w:r>
+        <w:rPr>
+          <w:rFonts w:ascii="Times New Roman" w:hAnsi="Times New Roman" w:cs="Times New Roman"/>
+          <w:i/>
+          <w:sz w:val="24"/>
+          <w:szCs w:val="24"/>
+        </w:rPr>
+        <w:t>Screenshot</w:t>
+      </w:r>
+      <w:proofErr w:type="spellEnd"/>
+      <w:r>
+        <w:rPr>
+          <w:rFonts w:ascii="Times New Roman" w:hAnsi="Times New Roman" w:cs="Times New Roman"/>
+          <w:i/>
+          <w:sz w:val="24"/>
+          <w:szCs w:val="24"/>
+        </w:rPr>
+        <w:t xml:space="preserve"> : Kod logowania się</w:t>
+      </w:r>
+      <w:r>
+        <w:rPr>
+          <w:rFonts w:ascii="Times New Roman" w:hAnsi="Times New Roman" w:cs="Times New Roman"/>
+          <w:i/>
+          <w:sz w:val="24"/>
+          <w:szCs w:val="24"/>
+        </w:rPr>
+        <w:t xml:space="preserve"> w kodzie JavaScript</w:t>
+      </w:r>
+    </w:p>
+    <w:p>
+      <w:pPr>
+        <w:jc w:val="center"/>
+        <w:rPr>
+          <w:rFonts w:ascii="Times New Roman" w:hAnsi="Times New Roman" w:cs="Times New Roman"/>
+          <w:sz w:val="24"/>
+          <w:szCs w:val="24"/>
+        </w:rPr>
+      </w:pPr>
+    </w:p>
+    <w:p>
+      <w:pPr>
+        <w:ind w:firstLine="360"/>
+        <w:jc w:val="both"/>
+        <w:rPr>
+          <w:rFonts w:ascii="Times New Roman" w:hAnsi="Times New Roman" w:cs="Times New Roman"/>
+          <w:sz w:val="24"/>
+          <w:szCs w:val="24"/>
+        </w:rPr>
+      </w:pPr>
+      <w:r>
+        <w:rPr>
+          <w:rFonts w:ascii="Times New Roman" w:hAnsi="Times New Roman" w:cs="Times New Roman"/>
+          <w:sz w:val="24"/>
+          <w:szCs w:val="24"/>
+        </w:rPr>
+        <w:t>Ten kod pobiera informacje, które użytkownik wprowadza w określone pola, a następnie porównuje je z elementami znajdującymi się w bazie danych. Jeśli wprowadzone informacje są zgodne z danymi w bazie, użytkownik zostanie zalogowany do aplikacji. W przypadku nieudanego logowania, klient zostanie poinformowany o błędnej nazwie użytkownika lub haśle.</w:t>
+      </w:r>
+    </w:p>
+    <w:p>
+      <w:pPr>
+        <w:jc w:val="center"/>
         <w:rPr>
           <w:rFonts w:ascii="Times New Roman" w:hAnsi="Times New Roman" w:cs="Times New Roman"/>
           <w:sz w:val="24"/>
@@ -7565,7 +8665,7 @@
           <w:rFonts w:ascii="Times New Roman" w:hAnsi="Times New Roman" w:cs="Times New Roman"/>
           <w:b/>
           <w:sz w:val="32"/>
-          <w:szCs w:val="32"/>
+          <w:szCs w:val="24"/>
         </w:rPr>
       </w:pPr>
       <w:r>
@@ -7573,14 +8673,135 @@
           <w:rFonts w:ascii="Times New Roman" w:hAnsi="Times New Roman" w:cs="Times New Roman"/>
           <w:b/>
           <w:sz w:val="32"/>
-          <w:szCs w:val="32"/>
-        </w:rPr>
-        <w:t>Sposób implementacji</w:t>
-      </w:r>
-    </w:p>
-    <w:p>
-      <w:pPr>
-        <w:jc w:val="both"/>
+          <w:szCs w:val="24"/>
+        </w:rPr>
+        <w:t>Wylogowanie</w:t>
+      </w:r>
+    </w:p>
+    <w:p>
+      <w:pPr>
+        <w:jc w:val="center"/>
+        <w:rPr>
+          <w:rFonts w:ascii="Times New Roman" w:hAnsi="Times New Roman" w:cs="Times New Roman"/>
+          <w:sz w:val="24"/>
+          <w:szCs w:val="24"/>
+        </w:rPr>
+      </w:pPr>
+      <w:r>
+        <w:rPr>
+          <w:noProof/>
+          <w:lang w:eastAsia="pl-PL"/>
+        </w:rPr>
+        <w:lastRenderedPageBreak/>
+        <w:drawing>
+          <wp:inline distT="0" distB="0" distL="0" distR="0" wp14:anchorId="597533C2" wp14:editId="5C517137">
+            <wp:extent cx="2238375" cy="638511"/>
+            <wp:effectExtent l="0" t="0" r="0" b="9525"/>
+            <wp:docPr id="14" name="Obraz 14"/>
+            <wp:cNvGraphicFramePr>
+              <a:graphicFrameLocks xmlns:a="http://schemas.openxmlformats.org/drawingml/2006/main" noChangeAspect="1"/>
+            </wp:cNvGraphicFramePr>
+            <a:graphic xmlns:a="http://schemas.openxmlformats.org/drawingml/2006/main">
+              <a:graphicData uri="http://schemas.openxmlformats.org/drawingml/2006/picture">
+                <pic:pic xmlns:pic="http://schemas.openxmlformats.org/drawingml/2006/picture">
+                  <pic:nvPicPr>
+                    <pic:cNvPr id="1" name=""/>
+                    <pic:cNvPicPr/>
+                  </pic:nvPicPr>
+                  <pic:blipFill>
+                    <a:blip r:embed="rId21"/>
+                    <a:stretch>
+                      <a:fillRect/>
+                    </a:stretch>
+                  </pic:blipFill>
+                  <pic:spPr>
+                    <a:xfrm>
+                      <a:off x="0" y="0"/>
+                      <a:ext cx="2265382" cy="646215"/>
+                    </a:xfrm>
+                    <a:prstGeom prst="rect">
+                      <a:avLst/>
+                    </a:prstGeom>
+                  </pic:spPr>
+                </pic:pic>
+              </a:graphicData>
+            </a:graphic>
+          </wp:inline>
+        </w:drawing>
+      </w:r>
+    </w:p>
+    <w:p>
+      <w:pPr>
+        <w:jc w:val="center"/>
+        <w:rPr>
+          <w:rFonts w:ascii="Times New Roman" w:hAnsi="Times New Roman" w:cs="Times New Roman"/>
+          <w:i/>
+          <w:sz w:val="24"/>
+          <w:szCs w:val="24"/>
+        </w:rPr>
+      </w:pPr>
+      <w:proofErr w:type="spellStart"/>
+      <w:r>
+        <w:rPr>
+          <w:rFonts w:ascii="Times New Roman" w:hAnsi="Times New Roman" w:cs="Times New Roman"/>
+          <w:i/>
+          <w:sz w:val="24"/>
+          <w:szCs w:val="24"/>
+        </w:rPr>
+        <w:t>Screenshot</w:t>
+      </w:r>
+      <w:proofErr w:type="spellEnd"/>
+      <w:r>
+        <w:rPr>
+          <w:rFonts w:ascii="Times New Roman" w:hAnsi="Times New Roman" w:cs="Times New Roman"/>
+          <w:i/>
+          <w:sz w:val="24"/>
+          <w:szCs w:val="24"/>
+        </w:rPr>
+        <w:t xml:space="preserve"> : Kod wylogowania się</w:t>
+      </w:r>
+      <w:r>
+        <w:rPr>
+          <w:rFonts w:ascii="Times New Roman" w:hAnsi="Times New Roman" w:cs="Times New Roman"/>
+          <w:i/>
+          <w:sz w:val="24"/>
+          <w:szCs w:val="24"/>
+        </w:rPr>
+        <w:t xml:space="preserve"> w kodzie JavaScript</w:t>
+      </w:r>
+    </w:p>
+    <w:p>
+      <w:pPr>
+        <w:jc w:val="center"/>
+        <w:rPr>
+          <w:rFonts w:ascii="Times New Roman" w:hAnsi="Times New Roman" w:cs="Times New Roman"/>
+          <w:sz w:val="24"/>
+          <w:szCs w:val="24"/>
+        </w:rPr>
+      </w:pPr>
+    </w:p>
+    <w:p>
+      <w:pPr>
+        <w:ind w:firstLine="360"/>
+        <w:jc w:val="both"/>
+        <w:rPr>
+          <w:rFonts w:ascii="Times New Roman" w:hAnsi="Times New Roman" w:cs="Times New Roman"/>
+          <w:sz w:val="24"/>
+          <w:szCs w:val="24"/>
+        </w:rPr>
+      </w:pPr>
+      <w:r>
+        <w:rPr>
+          <w:rFonts w:ascii="Times New Roman" w:hAnsi="Times New Roman" w:cs="Times New Roman"/>
+          <w:sz w:val="24"/>
+          <w:szCs w:val="24"/>
+        </w:rPr>
+        <w:t>Ten kod umożliwia użytkownikowi wylogowanie się z aktualnej sesji, w której obecnie jest zalogowany, co pozwala mu na opuszczenie swojego konta.</w:t>
+      </w:r>
+    </w:p>
+    <w:p>
+      <w:pPr>
+        <w:jc w:val="center"/>
         <w:rPr>
           <w:rFonts w:ascii="Times New Roman" w:hAnsi="Times New Roman" w:cs="Times New Roman"/>
           <w:sz w:val="24"/>
@@ -7600,7 +8821,7 @@
           <w:rFonts w:ascii="Times New Roman" w:hAnsi="Times New Roman" w:cs="Times New Roman"/>
           <w:b/>
           <w:sz w:val="32"/>
-          <w:szCs w:val="32"/>
+          <w:szCs w:val="24"/>
         </w:rPr>
       </w:pPr>
       <w:r>
@@ -7608,14 +8829,851 @@
           <w:rFonts w:ascii="Times New Roman" w:hAnsi="Times New Roman" w:cs="Times New Roman"/>
           <w:b/>
           <w:sz w:val="32"/>
-          <w:szCs w:val="32"/>
-        </w:rPr>
-        <w:t>Zagadnienia bezpieczeństwa i optymalizacji kodu</w:t>
-      </w:r>
-    </w:p>
-    <w:p>
-      <w:pPr>
-        <w:jc w:val="both"/>
+          <w:szCs w:val="24"/>
+        </w:rPr>
+        <w:t>Rejestracja</w:t>
+      </w:r>
+    </w:p>
+    <w:p>
+      <w:pPr>
+        <w:jc w:val="center"/>
+        <w:rPr>
+          <w:rFonts w:ascii="Times New Roman" w:hAnsi="Times New Roman" w:cs="Times New Roman"/>
+          <w:sz w:val="24"/>
+          <w:szCs w:val="24"/>
+        </w:rPr>
+      </w:pPr>
+      <w:r>
+        <w:rPr>
+          <w:noProof/>
+          <w:lang w:eastAsia="pl-PL"/>
+        </w:rPr>
+        <w:drawing>
+          <wp:inline distT="0" distB="0" distL="0" distR="0" wp14:anchorId="701C2A2B" wp14:editId="130FD5C4">
+            <wp:extent cx="6630888" cy="4829175"/>
+            <wp:effectExtent l="0" t="0" r="0" b="0"/>
+            <wp:docPr id="18" name="Obraz 18"/>
+            <wp:cNvGraphicFramePr>
+              <a:graphicFrameLocks xmlns:a="http://schemas.openxmlformats.org/drawingml/2006/main" noChangeAspect="1"/>
+            </wp:cNvGraphicFramePr>
+            <a:graphic xmlns:a="http://schemas.openxmlformats.org/drawingml/2006/main">
+              <a:graphicData uri="http://schemas.openxmlformats.org/drawingml/2006/picture">
+                <pic:pic xmlns:pic="http://schemas.openxmlformats.org/drawingml/2006/picture">
+                  <pic:nvPicPr>
+                    <pic:cNvPr id="1" name=""/>
+                    <pic:cNvPicPr/>
+                  </pic:nvPicPr>
+                  <pic:blipFill>
+                    <a:blip r:embed="rId22"/>
+                    <a:stretch>
+                      <a:fillRect/>
+                    </a:stretch>
+                  </pic:blipFill>
+                  <pic:spPr>
+                    <a:xfrm>
+                      <a:off x="0" y="0"/>
+                      <a:ext cx="6630888" cy="4829175"/>
+                    </a:xfrm>
+                    <a:prstGeom prst="rect">
+                      <a:avLst/>
+                    </a:prstGeom>
+                  </pic:spPr>
+                </pic:pic>
+              </a:graphicData>
+            </a:graphic>
+          </wp:inline>
+        </w:drawing>
+      </w:r>
+    </w:p>
+    <w:p>
+      <w:pPr>
+        <w:jc w:val="center"/>
+        <w:rPr>
+          <w:rFonts w:ascii="Times New Roman" w:hAnsi="Times New Roman" w:cs="Times New Roman"/>
+          <w:i/>
+          <w:sz w:val="24"/>
+          <w:szCs w:val="24"/>
+        </w:rPr>
+      </w:pPr>
+      <w:proofErr w:type="spellStart"/>
+      <w:r>
+        <w:rPr>
+          <w:rFonts w:ascii="Times New Roman" w:hAnsi="Times New Roman" w:cs="Times New Roman"/>
+          <w:i/>
+          <w:sz w:val="24"/>
+          <w:szCs w:val="24"/>
+        </w:rPr>
+        <w:t>Screenshot</w:t>
+      </w:r>
+      <w:proofErr w:type="spellEnd"/>
+      <w:r>
+        <w:rPr>
+          <w:rFonts w:ascii="Times New Roman" w:hAnsi="Times New Roman" w:cs="Times New Roman"/>
+          <w:i/>
+          <w:sz w:val="24"/>
+          <w:szCs w:val="24"/>
+        </w:rPr>
+        <w:t xml:space="preserve"> : Kod rejestracji</w:t>
+      </w:r>
+      <w:r>
+        <w:rPr>
+          <w:rFonts w:ascii="Times New Roman" w:hAnsi="Times New Roman" w:cs="Times New Roman"/>
+          <w:i/>
+          <w:sz w:val="24"/>
+          <w:szCs w:val="24"/>
+        </w:rPr>
+        <w:t xml:space="preserve"> w kodzie JavaScript</w:t>
+      </w:r>
+    </w:p>
+    <w:p>
+      <w:pPr>
+        <w:jc w:val="center"/>
+        <w:rPr>
+          <w:rFonts w:ascii="Times New Roman" w:hAnsi="Times New Roman" w:cs="Times New Roman"/>
+          <w:sz w:val="24"/>
+          <w:szCs w:val="24"/>
+        </w:rPr>
+      </w:pPr>
+    </w:p>
+    <w:p>
+      <w:pPr>
+        <w:ind w:firstLine="360"/>
+        <w:jc w:val="both"/>
+        <w:rPr>
+          <w:rFonts w:ascii="Times New Roman" w:hAnsi="Times New Roman" w:cs="Times New Roman"/>
+          <w:sz w:val="24"/>
+          <w:szCs w:val="24"/>
+        </w:rPr>
+      </w:pPr>
+      <w:r>
+        <w:rPr>
+          <w:rFonts w:ascii="Times New Roman" w:hAnsi="Times New Roman" w:cs="Times New Roman"/>
+          <w:sz w:val="24"/>
+          <w:szCs w:val="24"/>
+        </w:rPr>
+        <w:t>Kod rejestracji umożliwia dodanie nowego użytkownika do bazy danych po podaniu wszystkich wymaganych informacji. Jest również zaprogramowany, aby upewnić się, czy wprowadzona nazwa użytkownika nie jest już zajęta przez innego użytkownika.</w:t>
+      </w:r>
+    </w:p>
+    <w:p>
+      <w:pPr>
+        <w:jc w:val="center"/>
+        <w:rPr>
+          <w:rFonts w:ascii="Times New Roman" w:hAnsi="Times New Roman" w:cs="Times New Roman"/>
+          <w:sz w:val="24"/>
+          <w:szCs w:val="24"/>
+        </w:rPr>
+      </w:pPr>
+    </w:p>
+    <w:p>
+      <w:pPr>
+        <w:pStyle w:val="Akapitzlist"/>
+        <w:numPr>
+          <w:ilvl w:val="1"/>
+          <w:numId w:val="2"/>
+        </w:numPr>
+        <w:jc w:val="center"/>
+        <w:rPr>
+          <w:rFonts w:ascii="Times New Roman" w:hAnsi="Times New Roman" w:cs="Times New Roman"/>
+          <w:b/>
+          <w:sz w:val="32"/>
+          <w:szCs w:val="24"/>
+        </w:rPr>
+      </w:pPr>
+      <w:r>
+        <w:rPr>
+          <w:rFonts w:ascii="Times New Roman" w:hAnsi="Times New Roman" w:cs="Times New Roman"/>
+          <w:b/>
+          <w:sz w:val="32"/>
+          <w:szCs w:val="24"/>
+        </w:rPr>
+        <w:lastRenderedPageBreak/>
+        <w:t>Aktualny użytkownik</w:t>
+      </w:r>
+    </w:p>
+    <w:p>
+      <w:pPr>
+        <w:jc w:val="center"/>
+        <w:rPr>
+          <w:rFonts w:ascii="Times New Roman" w:hAnsi="Times New Roman" w:cs="Times New Roman"/>
+          <w:sz w:val="24"/>
+          <w:szCs w:val="24"/>
+        </w:rPr>
+      </w:pPr>
+      <w:r>
+        <w:rPr>
+          <w:noProof/>
+          <w:lang w:eastAsia="pl-PL"/>
+        </w:rPr>
+        <w:drawing>
+          <wp:inline distT="0" distB="0" distL="0" distR="0" wp14:anchorId="6D28CDCE" wp14:editId="2359A058">
+            <wp:extent cx="4019550" cy="975202"/>
+            <wp:effectExtent l="0" t="0" r="0" b="0"/>
+            <wp:docPr id="19" name="Obraz 19"/>
+            <wp:cNvGraphicFramePr>
+              <a:graphicFrameLocks xmlns:a="http://schemas.openxmlformats.org/drawingml/2006/main" noChangeAspect="1"/>
+            </wp:cNvGraphicFramePr>
+            <a:graphic xmlns:a="http://schemas.openxmlformats.org/drawingml/2006/main">
+              <a:graphicData uri="http://schemas.openxmlformats.org/drawingml/2006/picture">
+                <pic:pic xmlns:pic="http://schemas.openxmlformats.org/drawingml/2006/picture">
+                  <pic:nvPicPr>
+                    <pic:cNvPr id="1" name=""/>
+                    <pic:cNvPicPr/>
+                  </pic:nvPicPr>
+                  <pic:blipFill>
+                    <a:blip r:embed="rId23"/>
+                    <a:stretch>
+                      <a:fillRect/>
+                    </a:stretch>
+                  </pic:blipFill>
+                  <pic:spPr>
+                    <a:xfrm>
+                      <a:off x="0" y="0"/>
+                      <a:ext cx="4085333" cy="991162"/>
+                    </a:xfrm>
+                    <a:prstGeom prst="rect">
+                      <a:avLst/>
+                    </a:prstGeom>
+                  </pic:spPr>
+                </pic:pic>
+              </a:graphicData>
+            </a:graphic>
+          </wp:inline>
+        </w:drawing>
+      </w:r>
+    </w:p>
+    <w:p>
+      <w:pPr>
+        <w:jc w:val="center"/>
+        <w:rPr>
+          <w:rFonts w:ascii="Times New Roman" w:hAnsi="Times New Roman" w:cs="Times New Roman"/>
+          <w:i/>
+          <w:sz w:val="24"/>
+          <w:szCs w:val="24"/>
+        </w:rPr>
+      </w:pPr>
+      <w:proofErr w:type="spellStart"/>
+      <w:r>
+        <w:rPr>
+          <w:rFonts w:ascii="Times New Roman" w:hAnsi="Times New Roman" w:cs="Times New Roman"/>
+          <w:i/>
+          <w:sz w:val="24"/>
+          <w:szCs w:val="24"/>
+        </w:rPr>
+        <w:t>Screenshot</w:t>
+      </w:r>
+      <w:proofErr w:type="spellEnd"/>
+      <w:r>
+        <w:rPr>
+          <w:rFonts w:ascii="Times New Roman" w:hAnsi="Times New Roman" w:cs="Times New Roman"/>
+          <w:i/>
+          <w:sz w:val="24"/>
+          <w:szCs w:val="24"/>
+        </w:rPr>
+        <w:t xml:space="preserve"> : Kod aktualnie zalogowanego użytkownika</w:t>
+      </w:r>
+      <w:r>
+        <w:rPr>
+          <w:rFonts w:ascii="Times New Roman" w:hAnsi="Times New Roman" w:cs="Times New Roman"/>
+          <w:i/>
+          <w:sz w:val="24"/>
+          <w:szCs w:val="24"/>
+        </w:rPr>
+        <w:t xml:space="preserve"> w kodzie JavaScript</w:t>
+      </w:r>
+    </w:p>
+    <w:p>
+      <w:pPr>
+        <w:jc w:val="center"/>
+        <w:rPr>
+          <w:rFonts w:ascii="Times New Roman" w:hAnsi="Times New Roman" w:cs="Times New Roman"/>
+          <w:sz w:val="24"/>
+          <w:szCs w:val="24"/>
+        </w:rPr>
+      </w:pPr>
+    </w:p>
+    <w:p>
+      <w:pPr>
+        <w:ind w:firstLine="360"/>
+        <w:jc w:val="both"/>
+        <w:rPr>
+          <w:rFonts w:ascii="Times New Roman" w:hAnsi="Times New Roman" w:cs="Times New Roman"/>
+          <w:sz w:val="24"/>
+          <w:szCs w:val="24"/>
+        </w:rPr>
+      </w:pPr>
+      <w:r>
+        <w:rPr>
+          <w:rFonts w:ascii="Times New Roman" w:hAnsi="Times New Roman" w:cs="Times New Roman"/>
+          <w:sz w:val="24"/>
+          <w:szCs w:val="24"/>
+        </w:rPr>
+        <w:t>Ten kod umożliwia użytkownikowi wylogowanie się z aktualnej sesji, w której obecnie jest zalogowany, co pozwala mu na opuszczenie swojego konta.</w:t>
+      </w:r>
+    </w:p>
+    <w:p>
+      <w:pPr>
+        <w:jc w:val="center"/>
+        <w:rPr>
+          <w:rFonts w:ascii="Times New Roman" w:hAnsi="Times New Roman" w:cs="Times New Roman"/>
+          <w:sz w:val="24"/>
+          <w:szCs w:val="24"/>
+        </w:rPr>
+      </w:pPr>
+    </w:p>
+    <w:p>
+      <w:pPr>
+        <w:pStyle w:val="Akapitzlist"/>
+        <w:numPr>
+          <w:ilvl w:val="1"/>
+          <w:numId w:val="2"/>
+        </w:numPr>
+        <w:jc w:val="center"/>
+        <w:rPr>
+          <w:rFonts w:ascii="Times New Roman" w:hAnsi="Times New Roman" w:cs="Times New Roman"/>
+          <w:b/>
+          <w:sz w:val="32"/>
+          <w:szCs w:val="24"/>
+        </w:rPr>
+      </w:pPr>
+      <w:r>
+        <w:rPr>
+          <w:rFonts w:ascii="Times New Roman" w:hAnsi="Times New Roman" w:cs="Times New Roman"/>
+          <w:b/>
+          <w:sz w:val="32"/>
+          <w:szCs w:val="24"/>
+        </w:rPr>
+        <w:t>Usunięcie danych</w:t>
+      </w:r>
+    </w:p>
+    <w:p>
+      <w:pPr>
+        <w:jc w:val="center"/>
+        <w:rPr>
+          <w:rFonts w:ascii="Times New Roman" w:hAnsi="Times New Roman" w:cs="Times New Roman"/>
+          <w:sz w:val="24"/>
+          <w:szCs w:val="24"/>
+        </w:rPr>
+      </w:pPr>
+      <w:r>
+        <w:rPr>
+          <w:noProof/>
+          <w:lang w:eastAsia="pl-PL"/>
+        </w:rPr>
+        <w:drawing>
+          <wp:inline distT="0" distB="0" distL="0" distR="0" wp14:anchorId="20B2705E" wp14:editId="00803E2B">
+            <wp:extent cx="5760720" cy="2936875"/>
+            <wp:effectExtent l="0" t="0" r="0" b="0"/>
+            <wp:docPr id="20" name="Obraz 20"/>
+            <wp:cNvGraphicFramePr>
+              <a:graphicFrameLocks xmlns:a="http://schemas.openxmlformats.org/drawingml/2006/main" noChangeAspect="1"/>
+            </wp:cNvGraphicFramePr>
+            <a:graphic xmlns:a="http://schemas.openxmlformats.org/drawingml/2006/main">
+              <a:graphicData uri="http://schemas.openxmlformats.org/drawingml/2006/picture">
+                <pic:pic xmlns:pic="http://schemas.openxmlformats.org/drawingml/2006/picture">
+                  <pic:nvPicPr>
+                    <pic:cNvPr id="1" name=""/>
+                    <pic:cNvPicPr/>
+                  </pic:nvPicPr>
+                  <pic:blipFill>
+                    <a:blip r:embed="rId24"/>
+                    <a:stretch>
+                      <a:fillRect/>
+                    </a:stretch>
+                  </pic:blipFill>
+                  <pic:spPr>
+                    <a:xfrm>
+                      <a:off x="0" y="0"/>
+                      <a:ext cx="5760720" cy="2936875"/>
+                    </a:xfrm>
+                    <a:prstGeom prst="rect">
+                      <a:avLst/>
+                    </a:prstGeom>
+                  </pic:spPr>
+                </pic:pic>
+              </a:graphicData>
+            </a:graphic>
+          </wp:inline>
+        </w:drawing>
+      </w:r>
+    </w:p>
+    <w:p>
+      <w:pPr>
+        <w:jc w:val="center"/>
+        <w:rPr>
+          <w:rFonts w:ascii="Times New Roman" w:hAnsi="Times New Roman" w:cs="Times New Roman"/>
+          <w:i/>
+          <w:sz w:val="24"/>
+          <w:szCs w:val="24"/>
+        </w:rPr>
+      </w:pPr>
+      <w:proofErr w:type="spellStart"/>
+      <w:r>
+        <w:rPr>
+          <w:rFonts w:ascii="Times New Roman" w:hAnsi="Times New Roman" w:cs="Times New Roman"/>
+          <w:i/>
+          <w:sz w:val="24"/>
+          <w:szCs w:val="24"/>
+        </w:rPr>
+        <w:t>Screenshot</w:t>
+      </w:r>
+      <w:proofErr w:type="spellEnd"/>
+      <w:r>
+        <w:rPr>
+          <w:rFonts w:ascii="Times New Roman" w:hAnsi="Times New Roman" w:cs="Times New Roman"/>
+          <w:i/>
+          <w:sz w:val="24"/>
+          <w:szCs w:val="24"/>
+        </w:rPr>
+        <w:t xml:space="preserve"> : Kod usunięcia samochodu</w:t>
+      </w:r>
+      <w:r>
+        <w:rPr>
+          <w:rFonts w:ascii="Times New Roman" w:hAnsi="Times New Roman" w:cs="Times New Roman"/>
+          <w:i/>
+          <w:sz w:val="24"/>
+          <w:szCs w:val="24"/>
+        </w:rPr>
+        <w:t xml:space="preserve"> w kodzie JavaScript</w:t>
+      </w:r>
+    </w:p>
+    <w:p>
+      <w:pPr>
+        <w:jc w:val="center"/>
+        <w:rPr>
+          <w:rFonts w:ascii="Times New Roman" w:hAnsi="Times New Roman" w:cs="Times New Roman"/>
+          <w:sz w:val="24"/>
+          <w:szCs w:val="24"/>
+        </w:rPr>
+      </w:pPr>
+    </w:p>
+    <w:p>
+      <w:pPr>
+        <w:ind w:firstLine="360"/>
+        <w:jc w:val="both"/>
+        <w:rPr>
+          <w:rFonts w:ascii="Times New Roman" w:hAnsi="Times New Roman" w:cs="Times New Roman"/>
+          <w:sz w:val="24"/>
+          <w:szCs w:val="24"/>
+        </w:rPr>
+      </w:pPr>
+      <w:r>
+        <w:rPr>
+          <w:rFonts w:ascii="Times New Roman" w:hAnsi="Times New Roman" w:cs="Times New Roman"/>
+          <w:sz w:val="24"/>
+          <w:szCs w:val="24"/>
+        </w:rPr>
+        <w:t>Przedstawiony powyżej kod pozwala na usunięcie danych z bazy danych, w tym przypadku dotyczących samochodu osobowego. Przy próbie usunięcia użytkownik zostanie poproszony o potwierdzenie tej czynności, aby upewnić się, że jest pewien swojej decyzji. Akceptując usunięcie samochodu, użytkownik straci również wszelkie informacje dotyczące serwisowania pojazdu, które zostały przeprowadzone.</w:t>
+      </w:r>
+    </w:p>
+    <w:p>
+      <w:pPr>
+        <w:jc w:val="center"/>
+        <w:rPr>
+          <w:rFonts w:ascii="Times New Roman" w:hAnsi="Times New Roman" w:cs="Times New Roman"/>
+          <w:sz w:val="24"/>
+          <w:szCs w:val="24"/>
+        </w:rPr>
+      </w:pPr>
+    </w:p>
+    <w:p>
+      <w:pPr>
+        <w:pStyle w:val="Akapitzlist"/>
+        <w:numPr>
+          <w:ilvl w:val="1"/>
+          <w:numId w:val="2"/>
+        </w:numPr>
+        <w:jc w:val="center"/>
+        <w:rPr>
+          <w:rFonts w:ascii="Times New Roman" w:hAnsi="Times New Roman" w:cs="Times New Roman"/>
+          <w:b/>
+          <w:sz w:val="32"/>
+          <w:szCs w:val="24"/>
+        </w:rPr>
+      </w:pPr>
+      <w:r>
+        <w:rPr>
+          <w:rFonts w:ascii="Times New Roman" w:hAnsi="Times New Roman" w:cs="Times New Roman"/>
+          <w:b/>
+          <w:sz w:val="32"/>
+          <w:szCs w:val="24"/>
+        </w:rPr>
+        <w:t>Aktualizacja danych</w:t>
+      </w:r>
+    </w:p>
+    <w:p>
+      <w:pPr>
+        <w:jc w:val="center"/>
+        <w:rPr>
+          <w:rFonts w:ascii="Times New Roman" w:hAnsi="Times New Roman" w:cs="Times New Roman"/>
+          <w:sz w:val="24"/>
+          <w:szCs w:val="24"/>
+        </w:rPr>
+      </w:pPr>
+      <w:r>
+        <w:rPr>
+          <w:noProof/>
+          <w:lang w:eastAsia="pl-PL"/>
+        </w:rPr>
+        <w:lastRenderedPageBreak/>
+        <w:drawing>
+          <wp:inline distT="0" distB="0" distL="0" distR="0" wp14:anchorId="2893F448" wp14:editId="24752539">
+            <wp:extent cx="5760720" cy="3212465"/>
+            <wp:effectExtent l="0" t="0" r="0" b="6985"/>
+            <wp:docPr id="21" name="Obraz 21"/>
+            <wp:cNvGraphicFramePr>
+              <a:graphicFrameLocks xmlns:a="http://schemas.openxmlformats.org/drawingml/2006/main" noChangeAspect="1"/>
+            </wp:cNvGraphicFramePr>
+            <a:graphic xmlns:a="http://schemas.openxmlformats.org/drawingml/2006/main">
+              <a:graphicData uri="http://schemas.openxmlformats.org/drawingml/2006/picture">
+                <pic:pic xmlns:pic="http://schemas.openxmlformats.org/drawingml/2006/picture">
+                  <pic:nvPicPr>
+                    <pic:cNvPr id="1" name=""/>
+                    <pic:cNvPicPr/>
+                  </pic:nvPicPr>
+                  <pic:blipFill>
+                    <a:blip r:embed="rId25"/>
+                    <a:stretch>
+                      <a:fillRect/>
+                    </a:stretch>
+                  </pic:blipFill>
+                  <pic:spPr>
+                    <a:xfrm>
+                      <a:off x="0" y="0"/>
+                      <a:ext cx="5760720" cy="3212465"/>
+                    </a:xfrm>
+                    <a:prstGeom prst="rect">
+                      <a:avLst/>
+                    </a:prstGeom>
+                  </pic:spPr>
+                </pic:pic>
+              </a:graphicData>
+            </a:graphic>
+          </wp:inline>
+        </w:drawing>
+      </w:r>
+    </w:p>
+    <w:p>
+      <w:pPr>
+        <w:jc w:val="center"/>
+        <w:rPr>
+          <w:rFonts w:ascii="Times New Roman" w:hAnsi="Times New Roman" w:cs="Times New Roman"/>
+          <w:i/>
+          <w:sz w:val="24"/>
+          <w:szCs w:val="24"/>
+        </w:rPr>
+      </w:pPr>
+      <w:proofErr w:type="spellStart"/>
+      <w:r>
+        <w:rPr>
+          <w:rFonts w:ascii="Times New Roman" w:hAnsi="Times New Roman" w:cs="Times New Roman"/>
+          <w:i/>
+          <w:sz w:val="24"/>
+          <w:szCs w:val="24"/>
+        </w:rPr>
+        <w:t>Screenshot</w:t>
+      </w:r>
+      <w:proofErr w:type="spellEnd"/>
+      <w:r>
+        <w:rPr>
+          <w:rFonts w:ascii="Times New Roman" w:hAnsi="Times New Roman" w:cs="Times New Roman"/>
+          <w:i/>
+          <w:sz w:val="24"/>
+          <w:szCs w:val="24"/>
+        </w:rPr>
+        <w:t xml:space="preserve"> : Kod aktualizacji przebiegu</w:t>
+      </w:r>
+      <w:r>
+        <w:rPr>
+          <w:rFonts w:ascii="Times New Roman" w:hAnsi="Times New Roman" w:cs="Times New Roman"/>
+          <w:i/>
+          <w:sz w:val="24"/>
+          <w:szCs w:val="24"/>
+        </w:rPr>
+        <w:t xml:space="preserve"> w kodzie JavaScript</w:t>
+      </w:r>
+    </w:p>
+    <w:p>
+      <w:pPr>
+        <w:jc w:val="center"/>
+        <w:rPr>
+          <w:rFonts w:ascii="Times New Roman" w:hAnsi="Times New Roman" w:cs="Times New Roman"/>
+          <w:sz w:val="24"/>
+          <w:szCs w:val="24"/>
+        </w:rPr>
+      </w:pPr>
+    </w:p>
+    <w:p>
+      <w:pPr>
+        <w:ind w:firstLine="360"/>
+        <w:jc w:val="both"/>
+        <w:rPr>
+          <w:rFonts w:ascii="Times New Roman" w:hAnsi="Times New Roman" w:cs="Times New Roman"/>
+          <w:sz w:val="24"/>
+          <w:szCs w:val="24"/>
+        </w:rPr>
+      </w:pPr>
+      <w:r>
+        <w:rPr>
+          <w:rFonts w:ascii="Times New Roman" w:hAnsi="Times New Roman" w:cs="Times New Roman"/>
+          <w:sz w:val="24"/>
+          <w:szCs w:val="24"/>
+        </w:rPr>
+        <w:t>Przedstawiony kod odpowiada za weryfikację wprowadzonych przez użytkownika danych i porównanie ich z wartością elementu (przebiegu) zapisanego w bazie danych. W przypadku, gdy użytkownik poda wartość nie większą niż aktualny przebieg pojazdu, przebieg ten nie zostanie zaktualizowany.</w:t>
+      </w:r>
+    </w:p>
+    <w:p>
+      <w:pPr>
+        <w:jc w:val="center"/>
+        <w:rPr>
+          <w:rFonts w:ascii="Times New Roman" w:hAnsi="Times New Roman" w:cs="Times New Roman"/>
+          <w:sz w:val="24"/>
+          <w:szCs w:val="24"/>
+        </w:rPr>
+      </w:pPr>
+    </w:p>
+    <w:p>
+      <w:pPr>
+        <w:pStyle w:val="Akapitzlist"/>
+        <w:numPr>
+          <w:ilvl w:val="1"/>
+          <w:numId w:val="2"/>
+        </w:numPr>
+        <w:jc w:val="center"/>
+        <w:rPr>
+          <w:rFonts w:ascii="Times New Roman" w:hAnsi="Times New Roman" w:cs="Times New Roman"/>
+          <w:b/>
+          <w:sz w:val="32"/>
+          <w:szCs w:val="24"/>
+        </w:rPr>
+      </w:pPr>
+      <w:r>
+        <w:rPr>
+          <w:rFonts w:ascii="Times New Roman" w:hAnsi="Times New Roman" w:cs="Times New Roman"/>
+          <w:b/>
+          <w:sz w:val="32"/>
+          <w:szCs w:val="24"/>
+        </w:rPr>
+        <w:t>Dodanie elementu</w:t>
+      </w:r>
+    </w:p>
+    <w:p>
+      <w:pPr>
+        <w:jc w:val="center"/>
+        <w:rPr>
+          <w:rFonts w:ascii="Times New Roman" w:hAnsi="Times New Roman" w:cs="Times New Roman"/>
+          <w:sz w:val="24"/>
+          <w:szCs w:val="24"/>
+        </w:rPr>
+      </w:pPr>
+      <w:r>
+        <w:rPr>
+          <w:noProof/>
+          <w:lang w:eastAsia="pl-PL"/>
+        </w:rPr>
+        <w:lastRenderedPageBreak/>
+        <w:drawing>
+          <wp:inline distT="0" distB="0" distL="0" distR="0" wp14:anchorId="25A96202" wp14:editId="310D3A5F">
+            <wp:extent cx="7787185" cy="5229225"/>
+            <wp:effectExtent l="0" t="0" r="4445" b="0"/>
+            <wp:docPr id="22" name="Obraz 22"/>
+            <wp:cNvGraphicFramePr>
+              <a:graphicFrameLocks xmlns:a="http://schemas.openxmlformats.org/drawingml/2006/main" noChangeAspect="1"/>
+            </wp:cNvGraphicFramePr>
+            <a:graphic xmlns:a="http://schemas.openxmlformats.org/drawingml/2006/main">
+              <a:graphicData uri="http://schemas.openxmlformats.org/drawingml/2006/picture">
+                <pic:pic xmlns:pic="http://schemas.openxmlformats.org/drawingml/2006/picture">
+                  <pic:nvPicPr>
+                    <pic:cNvPr id="1" name=""/>
+                    <pic:cNvPicPr/>
+                  </pic:nvPicPr>
+                  <pic:blipFill>
+                    <a:blip r:embed="rId26"/>
+                    <a:stretch>
+                      <a:fillRect/>
+                    </a:stretch>
+                  </pic:blipFill>
+                  <pic:spPr>
+                    <a:xfrm>
+                      <a:off x="0" y="0"/>
+                      <a:ext cx="7800195" cy="5237962"/>
+                    </a:xfrm>
+                    <a:prstGeom prst="rect">
+                      <a:avLst/>
+                    </a:prstGeom>
+                  </pic:spPr>
+                </pic:pic>
+              </a:graphicData>
+            </a:graphic>
+          </wp:inline>
+        </w:drawing>
+      </w:r>
+    </w:p>
+    <w:p>
+      <w:pPr>
+        <w:jc w:val="center"/>
+        <w:rPr>
+          <w:rFonts w:ascii="Times New Roman" w:hAnsi="Times New Roman" w:cs="Times New Roman"/>
+          <w:i/>
+          <w:sz w:val="24"/>
+          <w:szCs w:val="24"/>
+        </w:rPr>
+      </w:pPr>
+      <w:proofErr w:type="spellStart"/>
+      <w:r>
+        <w:rPr>
+          <w:rFonts w:ascii="Times New Roman" w:hAnsi="Times New Roman" w:cs="Times New Roman"/>
+          <w:i/>
+          <w:sz w:val="24"/>
+          <w:szCs w:val="24"/>
+        </w:rPr>
+        <w:t>Screenshot</w:t>
+      </w:r>
+      <w:proofErr w:type="spellEnd"/>
+      <w:r>
+        <w:rPr>
+          <w:rFonts w:ascii="Times New Roman" w:hAnsi="Times New Roman" w:cs="Times New Roman"/>
+          <w:i/>
+          <w:sz w:val="24"/>
+          <w:szCs w:val="24"/>
+        </w:rPr>
+        <w:t xml:space="preserve"> : Kod dodania serwisowania</w:t>
+      </w:r>
+      <w:r>
+        <w:rPr>
+          <w:rFonts w:ascii="Times New Roman" w:hAnsi="Times New Roman" w:cs="Times New Roman"/>
+          <w:i/>
+          <w:sz w:val="24"/>
+          <w:szCs w:val="24"/>
+        </w:rPr>
+        <w:t xml:space="preserve"> w kodzie JavaScript</w:t>
+      </w:r>
+    </w:p>
+    <w:p>
+      <w:pPr>
+        <w:jc w:val="center"/>
+        <w:rPr>
+          <w:rFonts w:ascii="Times New Roman" w:hAnsi="Times New Roman" w:cs="Times New Roman"/>
+          <w:sz w:val="24"/>
+          <w:szCs w:val="24"/>
+        </w:rPr>
+      </w:pPr>
+      <w:r>
+        <w:rPr>
+          <w:noProof/>
+          <w:lang w:eastAsia="pl-PL"/>
+        </w:rPr>
+        <w:lastRenderedPageBreak/>
+        <w:drawing>
+          <wp:inline distT="0" distB="0" distL="0" distR="0" wp14:anchorId="2D382C03" wp14:editId="0BA8D367">
+            <wp:extent cx="5760720" cy="3748405"/>
+            <wp:effectExtent l="0" t="0" r="0" b="4445"/>
+            <wp:docPr id="23" name="Obraz 23"/>
+            <wp:cNvGraphicFramePr>
+              <a:graphicFrameLocks xmlns:a="http://schemas.openxmlformats.org/drawingml/2006/main" noChangeAspect="1"/>
+            </wp:cNvGraphicFramePr>
+            <a:graphic xmlns:a="http://schemas.openxmlformats.org/drawingml/2006/main">
+              <a:graphicData uri="http://schemas.openxmlformats.org/drawingml/2006/picture">
+                <pic:pic xmlns:pic="http://schemas.openxmlformats.org/drawingml/2006/picture">
+                  <pic:nvPicPr>
+                    <pic:cNvPr id="1" name=""/>
+                    <pic:cNvPicPr/>
+                  </pic:nvPicPr>
+                  <pic:blipFill>
+                    <a:blip r:embed="rId27"/>
+                    <a:stretch>
+                      <a:fillRect/>
+                    </a:stretch>
+                  </pic:blipFill>
+                  <pic:spPr>
+                    <a:xfrm>
+                      <a:off x="0" y="0"/>
+                      <a:ext cx="5760720" cy="3748405"/>
+                    </a:xfrm>
+                    <a:prstGeom prst="rect">
+                      <a:avLst/>
+                    </a:prstGeom>
+                  </pic:spPr>
+                </pic:pic>
+              </a:graphicData>
+            </a:graphic>
+          </wp:inline>
+        </w:drawing>
+      </w:r>
+    </w:p>
+    <w:p>
+      <w:pPr>
+        <w:jc w:val="center"/>
+        <w:rPr>
+          <w:rFonts w:ascii="Times New Roman" w:hAnsi="Times New Roman" w:cs="Times New Roman"/>
+          <w:i/>
+          <w:sz w:val="24"/>
+          <w:szCs w:val="24"/>
+        </w:rPr>
+      </w:pPr>
+      <w:proofErr w:type="spellStart"/>
+      <w:r>
+        <w:rPr>
+          <w:rFonts w:ascii="Times New Roman" w:hAnsi="Times New Roman" w:cs="Times New Roman"/>
+          <w:i/>
+          <w:sz w:val="24"/>
+          <w:szCs w:val="24"/>
+        </w:rPr>
+        <w:t>Screenshot</w:t>
+      </w:r>
+      <w:proofErr w:type="spellEnd"/>
+      <w:r>
+        <w:rPr>
+          <w:rFonts w:ascii="Times New Roman" w:hAnsi="Times New Roman" w:cs="Times New Roman"/>
+          <w:i/>
+          <w:sz w:val="24"/>
+          <w:szCs w:val="24"/>
+        </w:rPr>
+        <w:t xml:space="preserve"> : Kod dodania samochodu</w:t>
+      </w:r>
+      <w:r>
+        <w:rPr>
+          <w:rFonts w:ascii="Times New Roman" w:hAnsi="Times New Roman" w:cs="Times New Roman"/>
+          <w:i/>
+          <w:sz w:val="24"/>
+          <w:szCs w:val="24"/>
+        </w:rPr>
+        <w:t xml:space="preserve"> w kodzie JavaScript</w:t>
+      </w:r>
+    </w:p>
+    <w:p>
+      <w:pPr>
+        <w:jc w:val="center"/>
+        <w:rPr>
+          <w:rFonts w:ascii="Times New Roman" w:hAnsi="Times New Roman" w:cs="Times New Roman"/>
+          <w:sz w:val="24"/>
+          <w:szCs w:val="24"/>
+        </w:rPr>
+      </w:pPr>
+      <w:bookmarkStart w:id="2" w:name="_GoBack"/>
+      <w:bookmarkEnd w:id="2"/>
+    </w:p>
+    <w:p>
+      <w:pPr>
+        <w:ind w:firstLine="360"/>
+        <w:jc w:val="both"/>
+        <w:rPr>
+          <w:rFonts w:ascii="Times New Roman" w:hAnsi="Times New Roman" w:cs="Times New Roman"/>
+          <w:sz w:val="24"/>
+          <w:szCs w:val="24"/>
+        </w:rPr>
+      </w:pPr>
+      <w:r>
+        <w:rPr>
+          <w:rFonts w:ascii="Times New Roman" w:hAnsi="Times New Roman" w:cs="Times New Roman"/>
+          <w:sz w:val="24"/>
+          <w:szCs w:val="24"/>
+        </w:rPr>
+        <w:t>Zarówno pierwszy, jak i drugi przedstawiony kod odpowiadają za dodawanie nowych elementów do bazy danych. W pierwszym przypadku dodawane są notatki serwisowe dla konkretnego samochodu i wyświetlane są one w formie listy. W drugim przypadku nowy pojazd zostanie przypisany do profilu aktualnie zalogowanego użytkownika i również zostanie wyświetlony w formie listy.</w:t>
+      </w:r>
+    </w:p>
+    <w:p>
+      <w:pPr>
+        <w:jc w:val="center"/>
         <w:rPr>
           <w:rFonts w:ascii="Times New Roman" w:hAnsi="Times New Roman" w:cs="Times New Roman"/>
           <w:sz w:val="24"/>
@@ -7979,7 +10037,7 @@
       </w:pPr>
     </w:p>
     <w:sectPr>
-      <w:footerReference w:type="default" r:id="rId17"/>
+      <w:footerReference w:type="default" r:id="rId28"/>
       <w:pgSz w:w="11906" w:h="16838"/>
       <w:pgMar w:top="1417" w:right="1417" w:bottom="1417" w:left="1417" w:header="708" w:footer="708" w:gutter="0"/>
       <w:pgNumType w:start="1"/>
@@ -8077,7 +10135,7 @@
                 <w:bCs/>
                 <w:noProof/>
               </w:rPr>
-              <w:t>18</w:t>
+              <w:t>4</w:t>
             </w:r>
             <w:r>
               <w:rPr>
@@ -8122,7 +10180,7 @@
                 <w:bCs/>
                 <w:noProof/>
               </w:rPr>
-              <w:t>18</w:t>
+              <w:t>25</w:t>
             </w:r>
             <w:r>
               <w:rPr>
@@ -10449,4 +12507,16 @@
     </a:ext>
   </a:extLst>
 </a:theme>
+</file>
+
+<file path=customXml/item1.xml><?xml version="1.0" encoding="utf-8"?>
+<b:Sources xmlns:b="http://schemas.openxmlformats.org/officeDocument/2006/bibliography" xmlns="http://schemas.openxmlformats.org/officeDocument/2006/bibliography" SelectedStyle="\APASixthEditionOfficeOnline.xsl" StyleName="APA" Version="6"/>
+</file>
+
+<file path=customXml/itemProps1.xml><?xml version="1.0" encoding="utf-8"?>
+<ds:datastoreItem xmlns:ds="http://schemas.openxmlformats.org/officeDocument/2006/customXml" ds:itemID="{CE38FBB0-01D1-4E6C-9BAA-8DC1493A0C38}">
+  <ds:schemaRefs>
+    <ds:schemaRef ds:uri="http://schemas.openxmlformats.org/officeDocument/2006/bibliography"/>
+  </ds:schemaRefs>
+</ds:datastoreItem>
 </file>
</xml_diff>